<commit_message>
Change font to arial
</commit_message>
<xml_diff>
--- a/storage/template_surat/undangan_wawancara.docx
+++ b/storage/template_surat/undangan_wawancara.docx
@@ -5,11 +5,12 @@
     <w:p>
       <w:pPr>
         <w:rPr>
-          <w:rFonts w:ascii="Arial Narrow" w:hAnsi="Arial Narrow" w:cs="Tahoma"/>
-        </w:rPr>
-      </w:pPr>
-      <w:r>
-        <w:rPr>
+          <w:rFonts w:ascii="Arial" w:hAnsi="Arial" w:cs="Arial"/>
+        </w:rPr>
+      </w:pPr>
+      <w:r>
+        <w:rPr>
+          <w:rFonts w:ascii="Arial" w:hAnsi="Arial" w:cs="Arial"/>
           <w:noProof/>
         </w:rPr>
         <w:drawing>
@@ -97,7 +98,7 @@
     <w:p>
       <w:pPr>
         <w:rPr>
-          <w:rFonts w:ascii="Arial Narrow" w:hAnsi="Arial Narrow" w:cs="Tahoma"/>
+          <w:rFonts w:ascii="Arial" w:hAnsi="Arial" w:cs="Arial"/>
           <w:lang w:val="id-ID"/>
         </w:rPr>
       </w:pPr>
@@ -105,7 +106,7 @@
     <w:p>
       <w:pPr>
         <w:rPr>
-          <w:rFonts w:ascii="Arial Narrow" w:hAnsi="Arial Narrow" w:cs="Tahoma"/>
+          <w:rFonts w:ascii="Arial" w:hAnsi="Arial" w:cs="Arial"/>
         </w:rPr>
       </w:pPr>
     </w:p>
@@ -115,7 +116,7 @@
           <w:tab w:val="left" w:pos="5812"/>
         </w:tabs>
         <w:rPr>
-          <w:rFonts w:ascii="Arial Narrow" w:hAnsi="Arial Narrow" w:cs="Tahoma"/>
+          <w:rFonts w:ascii="Arial" w:hAnsi="Arial" w:cs="Arial"/>
           <w:lang w:val="id-ID"/>
         </w:rPr>
       </w:pPr>
@@ -123,20 +124,20 @@
     <w:p>
       <w:pPr>
         <w:rPr>
-          <w:rFonts w:ascii="Arial Narrow" w:hAnsi="Arial Narrow" w:cs="Arial"/>
+          <w:rFonts w:ascii="Arial" w:hAnsi="Arial" w:cs="Arial"/>
           <w:lang w:val="it-IT"/>
         </w:rPr>
       </w:pPr>
       <w:r>
         <w:rPr>
-          <w:rFonts w:ascii="Arial Narrow" w:hAnsi="Arial Narrow" w:cs="Arial"/>
+          <w:rFonts w:ascii="Arial" w:hAnsi="Arial" w:cs="Arial"/>
           <w:lang w:val="it-IT"/>
         </w:rPr>
         <w:t xml:space="preserve">   DIVISI PROFESI DAN PENGAMANAN</w:t>
       </w:r>
       <w:r>
         <w:rPr>
-          <w:rFonts w:ascii="Arial Narrow" w:hAnsi="Arial Narrow" w:cs="Arial"/>
+          <w:rFonts w:ascii="Arial" w:hAnsi="Arial" w:cs="Arial"/>
           <w:lang w:val="it-IT"/>
         </w:rPr>
         <w:t xml:space="preserve"> POLRI</w:t>
@@ -145,13 +146,13 @@
     <w:p>
       <w:pPr>
         <w:rPr>
-          <w:rFonts w:ascii="Arial Narrow" w:hAnsi="Arial Narrow" w:cs="Arial"/>
+          <w:rFonts w:ascii="Arial" w:hAnsi="Arial" w:cs="Arial"/>
           <w:lang w:val="it-IT"/>
         </w:rPr>
       </w:pPr>
       <w:r>
         <w:rPr>
-          <w:rFonts w:ascii="Arial Narrow" w:hAnsi="Arial Narrow" w:cs="Arial"/>
+          <w:rFonts w:ascii="Arial" w:hAnsi="Arial" w:cs="Arial"/>
           <w:lang w:val="it-IT"/>
         </w:rPr>
         <w:t xml:space="preserve">    BIRO PERTANGGUNGJAWABAN PROFESI</w:t>
@@ -160,13 +161,13 @@
     <w:p>
       <w:pPr>
         <w:rPr>
-          <w:rFonts w:ascii="Arial Narrow" w:hAnsi="Arial Narrow" w:cs="Tahoma"/>
+          <w:rFonts w:ascii="Arial" w:hAnsi="Arial" w:cs="Arial"/>
           <w:lang w:val="id-ID"/>
         </w:rPr>
       </w:pPr>
       <w:r>
         <w:rPr>
-          <w:rFonts w:ascii="Arial Narrow" w:hAnsi="Arial Narrow" w:cs="Tahoma"/>
+          <w:rFonts w:ascii="Arial" w:hAnsi="Arial" w:cs="Arial"/>
           <w:spacing w:val="-2"/>
           <w:lang w:val="sv-SE"/>
         </w:rPr>
@@ -174,7 +175,7 @@
       </w:r>
       <w:r>
         <w:rPr>
-          <w:rFonts w:ascii="Arial Narrow" w:hAnsi="Arial Narrow" w:cs="Tahoma"/>
+          <w:rFonts w:ascii="Arial" w:hAnsi="Arial" w:cs="Arial"/>
           <w:spacing w:val="-8"/>
           <w:lang w:val="sv-SE"/>
         </w:rPr>
@@ -182,90 +183,90 @@
       </w:r>
       <w:r>
         <w:rPr>
-          <w:rFonts w:ascii="Arial Narrow" w:hAnsi="Arial Narrow" w:cs="Tahoma"/>
+          <w:rFonts w:ascii="Arial" w:hAnsi="Arial" w:cs="Arial"/>
           <w:lang w:val="sv-SE"/>
         </w:rPr>
         <w:t xml:space="preserve"> </w:t>
       </w:r>
       <w:r>
         <w:rPr>
-          <w:rFonts w:ascii="Arial Narrow" w:hAnsi="Arial Narrow" w:cs="Tahoma"/>
+          <w:rFonts w:ascii="Arial" w:hAnsi="Arial" w:cs="Arial"/>
           <w:lang w:val="sv-SE"/>
         </w:rPr>
         <w:tab/>
       </w:r>
       <w:r>
         <w:rPr>
-          <w:rFonts w:ascii="Arial Narrow" w:hAnsi="Arial Narrow" w:cs="Tahoma"/>
+          <w:rFonts w:ascii="Arial" w:hAnsi="Arial" w:cs="Arial"/>
           <w:lang w:val="sv-SE"/>
         </w:rPr>
         <w:tab/>
       </w:r>
       <w:r>
         <w:rPr>
-          <w:rFonts w:ascii="Arial Narrow" w:hAnsi="Arial Narrow" w:cs="Tahoma"/>
+          <w:rFonts w:ascii="Arial" w:hAnsi="Arial" w:cs="Arial"/>
           <w:lang w:val="sv-SE"/>
         </w:rPr>
         <w:t xml:space="preserve">Jakarta,  </w:t>
       </w:r>
       <w:r>
         <w:rPr>
-          <w:rFonts w:ascii="Arial Narrow" w:hAnsi="Arial Narrow" w:cs="Tahoma"/>
+          <w:rFonts w:ascii="Arial" w:hAnsi="Arial" w:cs="Arial"/>
           <w:lang w:val="id-ID"/>
         </w:rPr>
         <w:t xml:space="preserve">   </w:t>
       </w:r>
       <w:r>
         <w:rPr>
-          <w:rFonts w:ascii="Arial Narrow" w:hAnsi="Arial Narrow" w:cs="Tahoma"/>
+          <w:rFonts w:ascii="Arial" w:hAnsi="Arial" w:cs="Arial"/>
           <w:lang w:val="id-ID"/>
         </w:rPr>
         <w:t xml:space="preserve">  </w:t>
       </w:r>
       <w:r>
         <w:rPr>
-          <w:rFonts w:ascii="Arial Narrow" w:hAnsi="Arial Narrow" w:cs="Tahoma"/>
+          <w:rFonts w:ascii="Arial" w:hAnsi="Arial" w:cs="Arial"/>
           <w:lang w:val="sv-SE"/>
         </w:rPr>
         <w:t xml:space="preserve"> </w:t>
       </w:r>
       <w:r>
         <w:rPr>
-          <w:rFonts w:ascii="Arial Narrow" w:hAnsi="Arial Narrow" w:cs="Tahoma"/>
+          <w:rFonts w:ascii="Arial" w:hAnsi="Arial" w:cs="Arial"/>
           <w:lang w:val="sv-SE"/>
         </w:rPr>
         <w:t xml:space="preserve">     </w:t>
       </w:r>
       <w:r>
         <w:rPr>
-          <w:rFonts w:ascii="Arial Narrow" w:hAnsi="Arial Narrow" w:cs="Tahoma"/>
+          <w:rFonts w:ascii="Arial" w:hAnsi="Arial" w:cs="Arial"/>
           <w:lang w:val="id-ID"/>
         </w:rPr>
         <w:t xml:space="preserve"> </w:t>
       </w:r>
       <w:r>
         <w:rPr>
-          <w:rFonts w:ascii="Arial Narrow" w:hAnsi="Arial Narrow" w:cs="Tahoma"/>
+          <w:rFonts w:ascii="Arial" w:hAnsi="Arial" w:cs="Arial"/>
         </w:rPr>
         <w:t xml:space="preserve"> </w:t>
       </w:r>
       <w:r>
         <w:rPr>
-          <w:rFonts w:ascii="Arial Narrow" w:hAnsi="Arial Narrow" w:cs="Tahoma"/>
+          <w:rFonts w:ascii="Arial" w:hAnsi="Arial" w:cs="Arial"/>
         </w:rPr>
         <w:t>${</w:t>
       </w:r>
       <w:proofErr w:type="spellStart"/>
       <w:r>
         <w:rPr>
-          <w:rFonts w:ascii="Arial Narrow" w:hAnsi="Arial Narrow" w:cs="Tahoma"/>
+          <w:rFonts w:ascii="Arial" w:hAnsi="Arial" w:cs="Arial"/>
         </w:rPr>
         <w:t>bulan_tahun_surat</w:t>
       </w:r>
       <w:proofErr w:type="spellEnd"/>
       <w:r>
         <w:rPr>
-          <w:rFonts w:ascii="Arial Narrow" w:hAnsi="Arial Narrow" w:cs="Tahoma"/>
+          <w:rFonts w:ascii="Arial" w:hAnsi="Arial" w:cs="Arial"/>
         </w:rPr>
         <w:t>}</w:t>
       </w:r>
@@ -273,12 +274,13 @@
     <w:p>
       <w:pPr>
         <w:rPr>
-          <w:rFonts w:ascii="Arial Narrow" w:hAnsi="Arial Narrow" w:cs="Tahoma"/>
+          <w:rFonts w:ascii="Arial" w:hAnsi="Arial" w:cs="Arial"/>
           <w:lang w:val="id-ID"/>
         </w:rPr>
       </w:pPr>
       <w:r>
         <w:rPr>
+          <w:rFonts w:ascii="Arial" w:hAnsi="Arial" w:cs="Arial"/>
           <w:noProof/>
         </w:rPr>
         <mc:AlternateContent>
@@ -358,20 +360,20 @@
           <w:tab w:val="left" w:pos="1276"/>
         </w:tabs>
         <w:rPr>
-          <w:rFonts w:ascii="Arial Narrow" w:hAnsi="Arial Narrow" w:cs="Tahoma"/>
+          <w:rFonts w:ascii="Arial" w:hAnsi="Arial" w:cs="Arial"/>
           <w:spacing w:val="-4"/>
         </w:rPr>
       </w:pPr>
       <w:r>
         <w:rPr>
-          <w:rFonts w:ascii="Arial Narrow" w:hAnsi="Arial Narrow" w:cs="Tahoma"/>
+          <w:rFonts w:ascii="Arial" w:hAnsi="Arial" w:cs="Arial"/>
           <w:lang w:val="sv-SE"/>
         </w:rPr>
         <w:t>Nomor</w:t>
       </w:r>
       <w:r>
         <w:rPr>
-          <w:rFonts w:ascii="Arial Narrow" w:hAnsi="Arial Narrow" w:cs="Tahoma"/>
+          <w:rFonts w:ascii="Arial" w:hAnsi="Arial" w:cs="Arial"/>
           <w:lang w:val="sv-SE"/>
         </w:rPr>
         <w:tab/>
@@ -379,14 +381,14 @@
       </w:r>
       <w:r>
         <w:rPr>
-          <w:rFonts w:ascii="Arial Narrow" w:hAnsi="Arial Narrow" w:cs="Tahoma"/>
+          <w:rFonts w:ascii="Arial" w:hAnsi="Arial" w:cs="Arial"/>
           <w:lang w:val="id-ID"/>
         </w:rPr>
         <w:tab/>
       </w:r>
       <w:r>
         <w:rPr>
-          <w:rFonts w:ascii="Arial Narrow" w:hAnsi="Arial Narrow" w:cs="Tahoma"/>
+          <w:rFonts w:ascii="Arial" w:hAnsi="Arial" w:cs="Arial"/>
           <w:spacing w:val="-6"/>
           <w:lang w:val="id-ID"/>
         </w:rPr>
@@ -394,7 +396,7 @@
       </w:r>
       <w:r>
         <w:rPr>
-          <w:rFonts w:ascii="Arial Narrow" w:hAnsi="Arial Narrow" w:cs="Tahoma"/>
+          <w:rFonts w:ascii="Arial" w:hAnsi="Arial" w:cs="Arial"/>
           <w:spacing w:val="-6"/>
           <w:lang w:val="sv-SE"/>
         </w:rPr>
@@ -402,46 +404,54 @@
       </w:r>
       <w:r>
         <w:rPr>
-          <w:rFonts w:ascii="Arial Narrow" w:hAnsi="Arial Narrow" w:cs="Tahoma"/>
+          <w:rFonts w:ascii="Arial" w:hAnsi="Arial" w:cs="Arial"/>
           <w:spacing w:val="-6"/>
           <w:lang w:val="sv-SE"/>
         </w:rPr>
-        <w:t>${nomor_surat]</w:t>
-      </w:r>
-      <w:r>
-        <w:rPr>
-          <w:rFonts w:ascii="Arial Narrow" w:hAnsi="Arial Narrow" w:cs="Tahoma"/>
+        <w:t>${nomor_surat</w:t>
+      </w:r>
+      <w:r>
+        <w:rPr>
+          <w:rFonts w:ascii="Arial" w:hAnsi="Arial" w:cs="Arial"/>
           <w:spacing w:val="-6"/>
           <w:lang w:val="sv-SE"/>
         </w:rPr>
-        <w:t>/</w:t>
-      </w:r>
-      <w:r>
-        <w:rPr>
-          <w:rFonts w:ascii="Arial Narrow" w:hAnsi="Arial Narrow" w:cs="Tahoma"/>
+        <w:t>}</w:t>
+      </w:r>
+      <w:r>
+        <w:rPr>
+          <w:rFonts w:ascii="Arial" w:hAnsi="Arial" w:cs="Arial"/>
           <w:spacing w:val="-6"/>
           <w:lang w:val="sv-SE"/>
         </w:rPr>
-        <w:t>${bulan_surat}</w:t>
-      </w:r>
-      <w:r>
-        <w:rPr>
-          <w:rFonts w:ascii="Arial Narrow" w:hAnsi="Arial Narrow" w:cs="Tahoma"/>
+        <w:t>/</w:t>
+      </w:r>
+      <w:r>
+        <w:rPr>
+          <w:rFonts w:ascii="Arial" w:hAnsi="Arial" w:cs="Arial"/>
           <w:spacing w:val="-6"/>
           <w:lang w:val="sv-SE"/>
         </w:rPr>
+        <w:t>${bulan_surat}</w:t>
+      </w:r>
+      <w:r>
+        <w:rPr>
+          <w:rFonts w:ascii="Arial" w:hAnsi="Arial" w:cs="Arial"/>
+          <w:spacing w:val="-6"/>
+          <w:lang w:val="sv-SE"/>
+        </w:rPr>
         <w:t>/</w:t>
       </w:r>
       <w:r>
         <w:rPr>
-          <w:rFonts w:ascii="Arial Narrow" w:hAnsi="Arial Narrow" w:cs="Tahoma"/>
+          <w:rFonts w:ascii="Arial" w:hAnsi="Arial" w:cs="Arial"/>
           <w:spacing w:val="-6"/>
         </w:rPr>
         <w:t>WAS.2.4</w:t>
       </w:r>
       <w:r>
         <w:rPr>
-          <w:rFonts w:ascii="Arial Narrow" w:hAnsi="Arial Narrow" w:cs="Tahoma"/>
+          <w:rFonts w:ascii="Arial" w:hAnsi="Arial" w:cs="Arial"/>
           <w:spacing w:val="-6"/>
           <w:lang w:val="id-ID"/>
         </w:rPr>
@@ -449,7 +459,7 @@
       </w:r>
       <w:r>
         <w:rPr>
-          <w:rFonts w:ascii="Arial Narrow" w:hAnsi="Arial Narrow" w:cs="Tahoma"/>
+          <w:rFonts w:ascii="Arial" w:hAnsi="Arial" w:cs="Arial"/>
           <w:spacing w:val="-6"/>
         </w:rPr>
         <w:t>${</w:t>
@@ -457,7 +467,7 @@
       <w:proofErr w:type="spellStart"/>
       <w:r>
         <w:rPr>
-          <w:rFonts w:ascii="Arial Narrow" w:hAnsi="Arial Narrow" w:cs="Tahoma"/>
+          <w:rFonts w:ascii="Arial" w:hAnsi="Arial" w:cs="Arial"/>
           <w:spacing w:val="-6"/>
         </w:rPr>
         <w:t>tahun_surat</w:t>
@@ -465,14 +475,14 @@
       <w:proofErr w:type="spellEnd"/>
       <w:r>
         <w:rPr>
-          <w:rFonts w:ascii="Arial Narrow" w:hAnsi="Arial Narrow" w:cs="Tahoma"/>
+          <w:rFonts w:ascii="Arial" w:hAnsi="Arial" w:cs="Arial"/>
           <w:spacing w:val="-6"/>
         </w:rPr>
         <w:t>}</w:t>
       </w:r>
       <w:r>
         <w:rPr>
-          <w:rFonts w:ascii="Arial Narrow" w:hAnsi="Arial Narrow" w:cs="Tahoma"/>
+          <w:rFonts w:ascii="Arial" w:hAnsi="Arial" w:cs="Arial"/>
           <w:spacing w:val="-6"/>
           <w:lang w:val="id-ID"/>
         </w:rPr>
@@ -480,7 +490,7 @@
       </w:r>
       <w:r>
         <w:rPr>
-          <w:rFonts w:ascii="Arial Narrow" w:hAnsi="Arial Narrow" w:cs="Tahoma"/>
+          <w:rFonts w:ascii="Arial" w:hAnsi="Arial" w:cs="Arial"/>
           <w:spacing w:val="-6"/>
         </w:rPr>
         <w:t>${</w:t>
@@ -488,7 +498,7 @@
       <w:proofErr w:type="spellStart"/>
       <w:r>
         <w:rPr>
-          <w:rFonts w:ascii="Arial Narrow" w:hAnsi="Arial Narrow" w:cs="Tahoma"/>
+          <w:rFonts w:ascii="Arial" w:hAnsi="Arial" w:cs="Arial"/>
           <w:spacing w:val="-6"/>
         </w:rPr>
         <w:t>surat_dari</w:t>
@@ -496,7 +506,7 @@
       <w:proofErr w:type="spellEnd"/>
       <w:r>
         <w:rPr>
-          <w:rFonts w:ascii="Arial Narrow" w:hAnsi="Arial Narrow" w:cs="Tahoma"/>
+          <w:rFonts w:ascii="Arial" w:hAnsi="Arial" w:cs="Arial"/>
           <w:spacing w:val="-6"/>
         </w:rPr>
         <w:t>}</w:t>
@@ -510,13 +520,13 @@
           <w:tab w:val="left" w:pos="1440"/>
         </w:tabs>
         <w:rPr>
-          <w:rFonts w:ascii="Arial Narrow" w:hAnsi="Arial Narrow" w:cs="Tahoma"/>
+          <w:rFonts w:ascii="Arial" w:hAnsi="Arial" w:cs="Arial"/>
           <w:lang w:val="sv-SE"/>
         </w:rPr>
       </w:pPr>
       <w:r>
         <w:rPr>
-          <w:rFonts w:ascii="Arial Narrow" w:hAnsi="Arial Narrow" w:cs="Tahoma"/>
+          <w:rFonts w:ascii="Arial" w:hAnsi="Arial" w:cs="Arial"/>
           <w:spacing w:val="-4"/>
           <w:lang w:val="sv-SE"/>
         </w:rPr>
@@ -524,7 +534,7 @@
       </w:r>
       <w:r>
         <w:rPr>
-          <w:rFonts w:ascii="Arial Narrow" w:hAnsi="Arial Narrow" w:cs="Tahoma"/>
+          <w:rFonts w:ascii="Arial" w:hAnsi="Arial" w:cs="Arial"/>
           <w:spacing w:val="-4"/>
           <w:lang w:val="sv-SE"/>
         </w:rPr>
@@ -533,7 +543,7 @@
       </w:r>
       <w:r>
         <w:rPr>
-          <w:rFonts w:ascii="Arial Narrow" w:hAnsi="Arial Narrow" w:cs="Tahoma"/>
+          <w:rFonts w:ascii="Arial" w:hAnsi="Arial" w:cs="Arial"/>
           <w:spacing w:val="-4"/>
           <w:lang w:val="id-ID"/>
         </w:rPr>
@@ -541,7 +551,7 @@
       </w:r>
       <w:r>
         <w:rPr>
-          <w:rFonts w:ascii="Arial Narrow" w:hAnsi="Arial Narrow" w:cs="Tahoma"/>
+          <w:rFonts w:ascii="Arial" w:hAnsi="Arial" w:cs="Arial"/>
           <w:spacing w:val="-4"/>
           <w:lang w:val="id-ID"/>
         </w:rPr>
@@ -556,19 +566,19 @@
           <w:tab w:val="left" w:pos="1440"/>
         </w:tabs>
         <w:rPr>
-          <w:rFonts w:ascii="Arial Narrow" w:hAnsi="Arial Narrow" w:cs="Tahoma"/>
-        </w:rPr>
-      </w:pPr>
-      <w:r>
-        <w:rPr>
-          <w:rFonts w:ascii="Arial Narrow" w:hAnsi="Arial Narrow" w:cs="Tahoma"/>
+          <w:rFonts w:ascii="Arial" w:hAnsi="Arial" w:cs="Arial"/>
+        </w:rPr>
+      </w:pPr>
+      <w:r>
+        <w:rPr>
+          <w:rFonts w:ascii="Arial" w:hAnsi="Arial" w:cs="Arial"/>
           <w:lang w:val="sv-SE"/>
         </w:rPr>
         <w:t>Lampiran</w:t>
       </w:r>
       <w:r>
         <w:rPr>
-          <w:rFonts w:ascii="Arial Narrow" w:hAnsi="Arial Narrow" w:cs="Tahoma"/>
+          <w:rFonts w:ascii="Arial" w:hAnsi="Arial" w:cs="Arial"/>
           <w:lang w:val="sv-SE"/>
         </w:rPr>
         <w:tab/>
@@ -576,14 +586,14 @@
       </w:r>
       <w:r>
         <w:rPr>
-          <w:rFonts w:ascii="Arial Narrow" w:hAnsi="Arial Narrow" w:cs="Tahoma"/>
+          <w:rFonts w:ascii="Arial" w:hAnsi="Arial" w:cs="Arial"/>
           <w:lang w:val="id-ID"/>
         </w:rPr>
         <w:tab/>
       </w:r>
       <w:r>
         <w:rPr>
-          <w:rFonts w:ascii="Arial Narrow" w:hAnsi="Arial Narrow" w:cs="Tahoma"/>
+          <w:rFonts w:ascii="Arial" w:hAnsi="Arial" w:cs="Arial"/>
         </w:rPr>
         <w:t>-</w:t>
       </w:r>
@@ -596,20 +606,20 @@
           <w:tab w:val="left" w:pos="6480"/>
         </w:tabs>
         <w:rPr>
-          <w:rFonts w:ascii="Arial Narrow" w:hAnsi="Arial Narrow" w:cs="Tahoma"/>
+          <w:rFonts w:ascii="Arial" w:hAnsi="Arial" w:cs="Arial"/>
           <w:lang w:val="sv-SE"/>
         </w:rPr>
       </w:pPr>
       <w:r>
         <w:rPr>
-          <w:rFonts w:ascii="Arial Narrow" w:hAnsi="Arial Narrow" w:cs="Tahoma"/>
+          <w:rFonts w:ascii="Arial" w:hAnsi="Arial" w:cs="Arial"/>
           <w:lang w:val="sv-SE"/>
         </w:rPr>
         <w:t>Perihal</w:t>
       </w:r>
       <w:r>
         <w:rPr>
-          <w:rFonts w:ascii="Arial Narrow" w:hAnsi="Arial Narrow" w:cs="Tahoma"/>
+          <w:rFonts w:ascii="Arial" w:hAnsi="Arial" w:cs="Arial"/>
           <w:lang w:val="sv-SE"/>
         </w:rPr>
         <w:tab/>
@@ -617,21 +627,21 @@
       </w:r>
       <w:r>
         <w:rPr>
-          <w:rFonts w:ascii="Arial Narrow" w:hAnsi="Arial Narrow" w:cs="Tahoma"/>
+          <w:rFonts w:ascii="Arial" w:hAnsi="Arial" w:cs="Arial"/>
           <w:lang w:val="id-ID"/>
         </w:rPr>
         <w:tab/>
       </w:r>
       <w:r>
         <w:rPr>
-          <w:rFonts w:ascii="Arial Narrow" w:hAnsi="Arial Narrow" w:cs="Tahoma"/>
+          <w:rFonts w:ascii="Arial" w:hAnsi="Arial" w:cs="Arial"/>
           <w:lang w:val="id-ID"/>
         </w:rPr>
         <w:t>undangan wawancara</w:t>
       </w:r>
       <w:r>
         <w:rPr>
-          <w:rFonts w:ascii="Arial Narrow" w:hAnsi="Arial Narrow" w:cs="Tahoma"/>
+          <w:rFonts w:ascii="Arial" w:hAnsi="Arial" w:cs="Arial"/>
           <w:spacing w:val="-10"/>
           <w:lang w:val="id-ID"/>
         </w:rPr>
@@ -639,7 +649,7 @@
       </w:r>
       <w:r>
         <w:rPr>
-          <w:rFonts w:ascii="Arial Narrow" w:hAnsi="Arial Narrow" w:cs="Tahoma"/>
+          <w:rFonts w:ascii="Arial" w:hAnsi="Arial" w:cs="Arial"/>
           <w:lang w:val="sv-SE"/>
         </w:rPr>
         <w:t>Kepada</w:t>
@@ -653,12 +663,13 @@
           <w:tab w:val="left" w:pos="7200"/>
         </w:tabs>
         <w:rPr>
-          <w:rFonts w:ascii="Arial Narrow" w:hAnsi="Arial Narrow" w:cs="Tahoma"/>
+          <w:rFonts w:ascii="Arial" w:hAnsi="Arial" w:cs="Arial"/>
           <w:lang w:val="sv-SE"/>
         </w:rPr>
       </w:pPr>
       <w:r>
         <w:rPr>
+          <w:rFonts w:ascii="Arial" w:hAnsi="Arial" w:cs="Arial"/>
           <w:noProof/>
         </w:rPr>
         <mc:AlternateContent>
@@ -732,21 +743,21 @@
       </w:r>
       <w:r>
         <w:rPr>
-          <w:rFonts w:ascii="Arial Narrow" w:hAnsi="Arial Narrow" w:cs="Tahoma"/>
+          <w:rFonts w:ascii="Arial" w:hAnsi="Arial" w:cs="Arial"/>
           <w:lang w:val="sv-SE"/>
         </w:rPr>
         <w:tab/>
       </w:r>
       <w:r>
         <w:rPr>
-          <w:rFonts w:ascii="Arial Narrow" w:hAnsi="Arial Narrow" w:cs="Tahoma"/>
+          <w:rFonts w:ascii="Arial" w:hAnsi="Arial" w:cs="Arial"/>
           <w:lang w:val="sv-SE"/>
         </w:rPr>
         <w:tab/>
       </w:r>
       <w:r>
         <w:rPr>
-          <w:rFonts w:ascii="Arial Narrow" w:hAnsi="Arial Narrow" w:cs="Tahoma"/>
+          <w:rFonts w:ascii="Arial" w:hAnsi="Arial" w:cs="Arial"/>
           <w:lang w:val="sv-SE"/>
         </w:rPr>
         <w:tab/>
@@ -763,34 +774,34 @@
         <w:ind w:left="6521" w:hanging="760"/>
         <w:jc w:val="both"/>
         <w:rPr>
-          <w:rFonts w:ascii="Arial Narrow" w:hAnsi="Arial Narrow" w:cs="Tahoma"/>
+          <w:rFonts w:ascii="Arial" w:hAnsi="Arial" w:cs="Arial"/>
           <w:spacing w:val="-8"/>
         </w:rPr>
       </w:pPr>
       <w:r>
         <w:rPr>
-          <w:rFonts w:ascii="Arial Narrow" w:hAnsi="Arial Narrow" w:cs="Tahoma"/>
+          <w:rFonts w:ascii="Arial" w:hAnsi="Arial" w:cs="Arial"/>
           <w:lang w:val="id-ID"/>
         </w:rPr>
         <w:tab/>
       </w:r>
       <w:r>
         <w:rPr>
-          <w:rFonts w:ascii="Arial Narrow" w:hAnsi="Arial Narrow" w:cs="Tahoma"/>
+          <w:rFonts w:ascii="Arial" w:hAnsi="Arial" w:cs="Arial"/>
           <w:lang w:val="sv-SE"/>
         </w:rPr>
         <w:t>Yth.</w:t>
       </w:r>
       <w:r>
         <w:rPr>
-          <w:rFonts w:ascii="Arial Narrow" w:hAnsi="Arial Narrow" w:cs="Tahoma"/>
+          <w:rFonts w:ascii="Arial" w:hAnsi="Arial" w:cs="Arial"/>
           <w:lang w:val="id-ID"/>
         </w:rPr>
         <w:tab/>
       </w:r>
       <w:r>
         <w:rPr>
-          <w:rFonts w:ascii="Arial Narrow" w:hAnsi="Arial Narrow" w:cs="Tahoma"/>
+          <w:rFonts w:ascii="Arial" w:hAnsi="Arial" w:cs="Arial"/>
           <w:lang w:val="id-ID"/>
         </w:rPr>
         <w:tab/>
@@ -798,7 +809,7 @@
       <w:proofErr w:type="spellStart"/>
       <w:r>
         <w:rPr>
-          <w:rFonts w:ascii="Arial Narrow" w:hAnsi="Arial Narrow" w:cs="Tahoma"/>
+          <w:rFonts w:ascii="Arial" w:hAnsi="Arial" w:cs="Arial"/>
           <w:spacing w:val="-2"/>
         </w:rPr>
         <w:t>Sdr</w:t>
@@ -806,14 +817,14 @@
       <w:proofErr w:type="spellEnd"/>
       <w:r>
         <w:rPr>
-          <w:rFonts w:ascii="Arial Narrow" w:hAnsi="Arial Narrow" w:cs="Tahoma"/>
+          <w:rFonts w:ascii="Arial" w:hAnsi="Arial" w:cs="Arial"/>
           <w:spacing w:val="-2"/>
         </w:rPr>
         <w:t xml:space="preserve">. </w:t>
       </w:r>
       <w:r>
         <w:rPr>
-          <w:rFonts w:ascii="Arial Narrow" w:hAnsi="Arial Narrow" w:cs="Tahoma"/>
+          <w:rFonts w:ascii="Arial" w:hAnsi="Arial" w:cs="Arial"/>
           <w:spacing w:val="-2"/>
         </w:rPr>
         <w:t>${</w:t>
@@ -821,7 +832,7 @@
       <w:proofErr w:type="spellStart"/>
       <w:r>
         <w:rPr>
-          <w:rFonts w:ascii="Arial Narrow" w:hAnsi="Arial Narrow" w:cs="Tahoma"/>
+          <w:rFonts w:ascii="Arial" w:hAnsi="Arial" w:cs="Arial"/>
           <w:spacing w:val="-2"/>
         </w:rPr>
         <w:t>terlapor</w:t>
@@ -829,7 +840,7 @@
       <w:proofErr w:type="spellEnd"/>
       <w:r>
         <w:rPr>
-          <w:rFonts w:ascii="Arial Narrow" w:hAnsi="Arial Narrow" w:cs="Tahoma"/>
+          <w:rFonts w:ascii="Arial" w:hAnsi="Arial" w:cs="Arial"/>
           <w:spacing w:val="-2"/>
         </w:rPr>
         <w:t>}</w:t>
@@ -843,20 +854,20 @@
         <w:spacing w:after="240"/>
         <w:ind w:left="6300"/>
         <w:rPr>
-          <w:rFonts w:ascii="Arial Narrow" w:hAnsi="Arial Narrow" w:cs="Tahoma"/>
+          <w:rFonts w:ascii="Arial" w:hAnsi="Arial" w:cs="Arial"/>
           <w:lang w:val="sv-SE"/>
         </w:rPr>
       </w:pPr>
       <w:r>
         <w:rPr>
-          <w:rFonts w:ascii="Arial Narrow" w:hAnsi="Arial Narrow" w:cs="Tahoma"/>
+          <w:rFonts w:ascii="Arial" w:hAnsi="Arial" w:cs="Arial"/>
           <w:lang w:val="id-ID"/>
         </w:rPr>
         <w:tab/>
       </w:r>
       <w:r>
         <w:rPr>
-          <w:rFonts w:ascii="Arial Narrow" w:hAnsi="Arial Narrow" w:cs="Tahoma"/>
+          <w:rFonts w:ascii="Arial" w:hAnsi="Arial" w:cs="Arial"/>
           <w:lang w:val="sv-SE"/>
         </w:rPr>
         <w:t>di</w:t>
@@ -870,14 +881,14 @@
         <w:ind w:left="6521"/>
         <w:jc w:val="both"/>
         <w:rPr>
-          <w:rFonts w:ascii="Arial Narrow" w:hAnsi="Arial Narrow" w:cs="Tahoma"/>
+          <w:rFonts w:ascii="Arial" w:hAnsi="Arial" w:cs="Arial"/>
           <w:lang w:val="id-ID"/>
         </w:rPr>
       </w:pPr>
       <w:proofErr w:type="spellStart"/>
       <w:r>
         <w:rPr>
-          <w:rFonts w:ascii="Arial Narrow" w:hAnsi="Arial Narrow" w:cs="Tahoma"/>
+          <w:rFonts w:ascii="Arial" w:hAnsi="Arial" w:cs="Arial"/>
         </w:rPr>
         <w:t>tempat</w:t>
       </w:r>
@@ -892,7 +903,7 @@
         </w:tabs>
         <w:jc w:val="both"/>
         <w:rPr>
-          <w:rFonts w:ascii="Arial Narrow" w:hAnsi="Arial Narrow" w:cs="Tahoma"/>
+          <w:rFonts w:ascii="Arial" w:hAnsi="Arial" w:cs="Arial"/>
           <w:sz w:val="4"/>
           <w:u w:val="single"/>
           <w:lang w:val="id-ID"/>
@@ -907,12 +918,13 @@
         <w:ind w:left="1980" w:hanging="1980"/>
         <w:jc w:val="both"/>
         <w:rPr>
-          <w:rFonts w:ascii="Arial Narrow" w:hAnsi="Arial Narrow" w:cs="Tahoma"/>
+          <w:rFonts w:ascii="Arial" w:hAnsi="Arial" w:cs="Arial"/>
           <w:lang w:val="id-ID"/>
         </w:rPr>
       </w:pPr>
       <w:r>
         <w:rPr>
+          <w:rFonts w:ascii="Arial" w:hAnsi="Arial" w:cs="Arial"/>
           <w:noProof/>
         </w:rPr>
         <mc:AlternateContent>
@@ -997,7 +1009,7 @@
         <w:ind w:left="1980" w:hanging="1980"/>
         <w:jc w:val="both"/>
         <w:rPr>
-          <w:rFonts w:ascii="Arial Narrow" w:hAnsi="Arial Narrow" w:cs="Tahoma"/>
+          <w:rFonts w:ascii="Arial" w:hAnsi="Arial" w:cs="Arial"/>
           <w:lang w:val="id-ID"/>
         </w:rPr>
       </w:pPr>
@@ -1010,7 +1022,7 @@
         <w:ind w:left="1980" w:hanging="1980"/>
         <w:jc w:val="both"/>
         <w:rPr>
-          <w:rFonts w:ascii="Arial Narrow" w:hAnsi="Arial Narrow" w:cs="Tahoma"/>
+          <w:rFonts w:ascii="Arial" w:hAnsi="Arial" w:cs="Arial"/>
           <w:lang w:val="id-ID"/>
         </w:rPr>
       </w:pPr>
@@ -1023,7 +1035,7 @@
         <w:ind w:left="1980" w:hanging="1980"/>
         <w:jc w:val="both"/>
         <w:rPr>
-          <w:rFonts w:ascii="Arial Narrow" w:hAnsi="Arial Narrow" w:cs="Tahoma"/>
+          <w:rFonts w:ascii="Arial" w:hAnsi="Arial" w:cs="Arial"/>
           <w:lang w:val="id-ID"/>
         </w:rPr>
       </w:pPr>
@@ -1036,20 +1048,20 @@
         <w:ind w:left="1980" w:hanging="1980"/>
         <w:jc w:val="both"/>
         <w:rPr>
-          <w:rFonts w:ascii="Arial Narrow" w:hAnsi="Arial Narrow" w:cs="Tahoma"/>
+          <w:rFonts w:ascii="Arial" w:hAnsi="Arial" w:cs="Arial"/>
           <w:lang w:val="id-ID"/>
         </w:rPr>
       </w:pPr>
       <w:r>
         <w:rPr>
-          <w:rFonts w:ascii="Arial Narrow" w:hAnsi="Arial Narrow" w:cs="Tahoma"/>
+          <w:rFonts w:ascii="Arial" w:hAnsi="Arial" w:cs="Arial"/>
           <w:lang w:val="id-ID"/>
         </w:rPr>
         <w:t>1.</w:t>
       </w:r>
       <w:r>
         <w:rPr>
-          <w:rFonts w:ascii="Arial Narrow" w:hAnsi="Arial Narrow" w:cs="Tahoma"/>
+          <w:rFonts w:ascii="Arial" w:hAnsi="Arial" w:cs="Arial"/>
           <w:lang w:val="id-ID"/>
         </w:rPr>
         <w:tab/>
@@ -1064,7 +1076,7 @@
         <w:ind w:left="1980" w:hanging="540"/>
         <w:jc w:val="both"/>
         <w:rPr>
-          <w:rFonts w:ascii="Arial Narrow" w:hAnsi="Arial Narrow" w:cs="Tahoma"/>
+          <w:rFonts w:ascii="Arial" w:hAnsi="Arial" w:cs="Arial"/>
           <w:sz w:val="22"/>
           <w:szCs w:val="22"/>
           <w:lang w:val="id-ID"/>
@@ -1084,27 +1096,27 @@
         <w:ind w:left="1134" w:hanging="587"/>
         <w:jc w:val="both"/>
         <w:rPr>
-          <w:rFonts w:ascii="Arial Narrow" w:hAnsi="Arial Narrow" w:cs="Tahoma"/>
+          <w:rFonts w:ascii="Arial" w:hAnsi="Arial" w:cs="Arial"/>
           <w:lang w:val="id-ID"/>
         </w:rPr>
       </w:pPr>
       <w:r>
         <w:rPr>
-          <w:rFonts w:ascii="Arial Narrow" w:hAnsi="Arial Narrow" w:cs="Tahoma"/>
+          <w:rFonts w:ascii="Arial" w:hAnsi="Arial" w:cs="Arial"/>
           <w:lang w:val="id-ID"/>
         </w:rPr>
         <w:t>Undang-Undang</w:t>
       </w:r>
       <w:r>
         <w:rPr>
-          <w:rFonts w:ascii="Arial Narrow" w:hAnsi="Arial Narrow" w:cs="Tahoma"/>
+          <w:rFonts w:ascii="Arial" w:hAnsi="Arial" w:cs="Arial"/>
           <w:lang w:val="id-ID"/>
         </w:rPr>
         <w:t xml:space="preserve"> Republik Indonesia</w:t>
       </w:r>
       <w:r>
         <w:rPr>
-          <w:rFonts w:ascii="Arial Narrow" w:hAnsi="Arial Narrow" w:cs="Tahoma"/>
+          <w:rFonts w:ascii="Arial" w:hAnsi="Arial" w:cs="Arial"/>
           <w:lang w:val="id-ID"/>
         </w:rPr>
         <w:t xml:space="preserve"> Nomor 2 Tahun 2002 tentang Kepolisian Negara Republik Indonesia;</w:t>
@@ -1119,7 +1131,7 @@
         <w:ind w:left="1134" w:hanging="587"/>
         <w:jc w:val="both"/>
         <w:rPr>
-          <w:rFonts w:ascii="Arial Narrow" w:hAnsi="Arial Narrow" w:cs="Tahoma"/>
+          <w:rFonts w:ascii="Arial" w:hAnsi="Arial" w:cs="Arial"/>
           <w:lang w:val="id-ID"/>
         </w:rPr>
       </w:pPr>
@@ -1137,14 +1149,14 @@
         <w:ind w:left="1134" w:hanging="587"/>
         <w:jc w:val="both"/>
         <w:rPr>
-          <w:rFonts w:ascii="Arial Narrow" w:hAnsi="Arial Narrow" w:cs="Arial"/>
+          <w:rFonts w:ascii="Arial" w:hAnsi="Arial" w:cs="Arial"/>
           <w:szCs w:val="22"/>
         </w:rPr>
       </w:pPr>
       <w:proofErr w:type="spellStart"/>
       <w:r>
         <w:rPr>
-          <w:rFonts w:ascii="Arial Narrow" w:hAnsi="Arial Narrow" w:cs="Arial"/>
+          <w:rFonts w:ascii="Arial" w:hAnsi="Arial" w:cs="Arial"/>
           <w:szCs w:val="22"/>
         </w:rPr>
         <w:t>Peraturan</w:t>
@@ -1152,7 +1164,7 @@
       <w:proofErr w:type="spellEnd"/>
       <w:r>
         <w:rPr>
-          <w:rFonts w:ascii="Arial Narrow" w:hAnsi="Arial Narrow" w:cs="Arial"/>
+          <w:rFonts w:ascii="Arial" w:hAnsi="Arial" w:cs="Arial"/>
           <w:szCs w:val="22"/>
         </w:rPr>
         <w:t xml:space="preserve"> </w:t>
@@ -1160,7 +1172,7 @@
       <w:proofErr w:type="spellStart"/>
       <w:r>
         <w:rPr>
-          <w:rFonts w:ascii="Arial Narrow" w:hAnsi="Arial Narrow" w:cs="Arial"/>
+          <w:rFonts w:ascii="Arial" w:hAnsi="Arial" w:cs="Arial"/>
           <w:szCs w:val="22"/>
         </w:rPr>
         <w:t>Kepolisian</w:t>
@@ -1168,7 +1180,7 @@
       <w:proofErr w:type="spellEnd"/>
       <w:r>
         <w:rPr>
-          <w:rFonts w:ascii="Arial Narrow" w:hAnsi="Arial Narrow" w:cs="Arial"/>
+          <w:rFonts w:ascii="Arial" w:hAnsi="Arial" w:cs="Arial"/>
           <w:szCs w:val="22"/>
         </w:rPr>
         <w:t xml:space="preserve"> Negara </w:t>
@@ -1176,7 +1188,7 @@
       <w:proofErr w:type="spellStart"/>
       <w:r>
         <w:rPr>
-          <w:rFonts w:ascii="Arial Narrow" w:hAnsi="Arial Narrow" w:cs="Arial"/>
+          <w:rFonts w:ascii="Arial" w:hAnsi="Arial" w:cs="Arial"/>
           <w:szCs w:val="22"/>
         </w:rPr>
         <w:t>Republik</w:t>
@@ -1184,7 +1196,7 @@
       <w:proofErr w:type="spellEnd"/>
       <w:r>
         <w:rPr>
-          <w:rFonts w:ascii="Arial Narrow" w:hAnsi="Arial Narrow" w:cs="Arial"/>
+          <w:rFonts w:ascii="Arial" w:hAnsi="Arial" w:cs="Arial"/>
           <w:szCs w:val="22"/>
         </w:rPr>
         <w:t xml:space="preserve"> Indonesia </w:t>
@@ -1192,7 +1204,7 @@
       <w:proofErr w:type="spellStart"/>
       <w:r>
         <w:rPr>
-          <w:rFonts w:ascii="Arial Narrow" w:hAnsi="Arial Narrow" w:cs="Arial"/>
+          <w:rFonts w:ascii="Arial" w:hAnsi="Arial" w:cs="Arial"/>
           <w:szCs w:val="22"/>
         </w:rPr>
         <w:t>Nomor</w:t>
@@ -1200,7 +1212,7 @@
       <w:proofErr w:type="spellEnd"/>
       <w:r>
         <w:rPr>
-          <w:rFonts w:ascii="Arial Narrow" w:hAnsi="Arial Narrow" w:cs="Arial"/>
+          <w:rFonts w:ascii="Arial" w:hAnsi="Arial" w:cs="Arial"/>
           <w:szCs w:val="22"/>
         </w:rPr>
         <w:t xml:space="preserve"> 7 </w:t>
@@ -1208,7 +1220,7 @@
       <w:proofErr w:type="spellStart"/>
       <w:r>
         <w:rPr>
-          <w:rFonts w:ascii="Arial Narrow" w:hAnsi="Arial Narrow" w:cs="Arial"/>
+          <w:rFonts w:ascii="Arial" w:hAnsi="Arial" w:cs="Arial"/>
           <w:szCs w:val="22"/>
         </w:rPr>
         <w:t>Tahun</w:t>
@@ -1216,7 +1228,7 @@
       <w:proofErr w:type="spellEnd"/>
       <w:r>
         <w:rPr>
-          <w:rFonts w:ascii="Arial Narrow" w:hAnsi="Arial Narrow" w:cs="Arial"/>
+          <w:rFonts w:ascii="Arial" w:hAnsi="Arial" w:cs="Arial"/>
           <w:szCs w:val="22"/>
         </w:rPr>
         <w:t xml:space="preserve"> 2022 </w:t>
@@ -1224,7 +1236,7 @@
       <w:proofErr w:type="spellStart"/>
       <w:r>
         <w:rPr>
-          <w:rFonts w:ascii="Arial Narrow" w:hAnsi="Arial Narrow" w:cs="Arial"/>
+          <w:rFonts w:ascii="Arial" w:hAnsi="Arial" w:cs="Arial"/>
           <w:szCs w:val="22"/>
         </w:rPr>
         <w:t>tentang</w:t>
@@ -1232,7 +1244,7 @@
       <w:proofErr w:type="spellEnd"/>
       <w:r>
         <w:rPr>
-          <w:rFonts w:ascii="Arial Narrow" w:hAnsi="Arial Narrow" w:cs="Arial"/>
+          <w:rFonts w:ascii="Arial" w:hAnsi="Arial" w:cs="Arial"/>
           <w:szCs w:val="22"/>
         </w:rPr>
         <w:t xml:space="preserve"> Kode </w:t>
@@ -1240,7 +1252,7 @@
       <w:proofErr w:type="spellStart"/>
       <w:r>
         <w:rPr>
-          <w:rFonts w:ascii="Arial Narrow" w:hAnsi="Arial Narrow" w:cs="Arial"/>
+          <w:rFonts w:ascii="Arial" w:hAnsi="Arial" w:cs="Arial"/>
           <w:szCs w:val="22"/>
         </w:rPr>
         <w:t>Etik</w:t>
@@ -1248,7 +1260,7 @@
       <w:proofErr w:type="spellEnd"/>
       <w:r>
         <w:rPr>
-          <w:rFonts w:ascii="Arial Narrow" w:hAnsi="Arial Narrow" w:cs="Arial"/>
+          <w:rFonts w:ascii="Arial" w:hAnsi="Arial" w:cs="Arial"/>
           <w:szCs w:val="22"/>
         </w:rPr>
         <w:t xml:space="preserve"> </w:t>
@@ -1256,7 +1268,7 @@
       <w:proofErr w:type="spellStart"/>
       <w:r>
         <w:rPr>
-          <w:rFonts w:ascii="Arial Narrow" w:hAnsi="Arial Narrow" w:cs="Arial"/>
+          <w:rFonts w:ascii="Arial" w:hAnsi="Arial" w:cs="Arial"/>
           <w:szCs w:val="22"/>
         </w:rPr>
         <w:t>Profesi</w:t>
@@ -1264,7 +1276,7 @@
       <w:proofErr w:type="spellEnd"/>
       <w:r>
         <w:rPr>
-          <w:rFonts w:ascii="Arial Narrow" w:hAnsi="Arial Narrow" w:cs="Arial"/>
+          <w:rFonts w:ascii="Arial" w:hAnsi="Arial" w:cs="Arial"/>
           <w:szCs w:val="22"/>
         </w:rPr>
         <w:t xml:space="preserve"> Dan </w:t>
@@ -1272,7 +1284,7 @@
       <w:proofErr w:type="spellStart"/>
       <w:r>
         <w:rPr>
-          <w:rFonts w:ascii="Arial Narrow" w:hAnsi="Arial Narrow" w:cs="Arial"/>
+          <w:rFonts w:ascii="Arial" w:hAnsi="Arial" w:cs="Arial"/>
           <w:szCs w:val="22"/>
         </w:rPr>
         <w:t>Komisi</w:t>
@@ -1280,7 +1292,7 @@
       <w:proofErr w:type="spellEnd"/>
       <w:r>
         <w:rPr>
-          <w:rFonts w:ascii="Arial Narrow" w:hAnsi="Arial Narrow" w:cs="Arial"/>
+          <w:rFonts w:ascii="Arial" w:hAnsi="Arial" w:cs="Arial"/>
           <w:szCs w:val="22"/>
         </w:rPr>
         <w:t xml:space="preserve"> Kode </w:t>
@@ -1288,7 +1300,7 @@
       <w:proofErr w:type="spellStart"/>
       <w:r>
         <w:rPr>
-          <w:rFonts w:ascii="Arial Narrow" w:hAnsi="Arial Narrow" w:cs="Arial"/>
+          <w:rFonts w:ascii="Arial" w:hAnsi="Arial" w:cs="Arial"/>
           <w:szCs w:val="22"/>
         </w:rPr>
         <w:t>Etik</w:t>
@@ -1296,7 +1308,7 @@
       <w:proofErr w:type="spellEnd"/>
       <w:r>
         <w:rPr>
-          <w:rFonts w:ascii="Arial Narrow" w:hAnsi="Arial Narrow" w:cs="Arial"/>
+          <w:rFonts w:ascii="Arial" w:hAnsi="Arial" w:cs="Arial"/>
           <w:szCs w:val="22"/>
         </w:rPr>
         <w:t xml:space="preserve"> </w:t>
@@ -1304,7 +1316,7 @@
       <w:proofErr w:type="spellStart"/>
       <w:r>
         <w:rPr>
-          <w:rFonts w:ascii="Arial Narrow" w:hAnsi="Arial Narrow" w:cs="Arial"/>
+          <w:rFonts w:ascii="Arial" w:hAnsi="Arial" w:cs="Arial"/>
           <w:szCs w:val="22"/>
         </w:rPr>
         <w:t>Kepolisian</w:t>
@@ -1312,7 +1324,7 @@
       <w:proofErr w:type="spellEnd"/>
       <w:r>
         <w:rPr>
-          <w:rFonts w:ascii="Arial Narrow" w:hAnsi="Arial Narrow" w:cs="Arial"/>
+          <w:rFonts w:ascii="Arial" w:hAnsi="Arial" w:cs="Arial"/>
           <w:szCs w:val="22"/>
         </w:rPr>
         <w:t xml:space="preserve"> Negara </w:t>
@@ -1320,7 +1332,7 @@
       <w:proofErr w:type="spellStart"/>
       <w:r>
         <w:rPr>
-          <w:rFonts w:ascii="Arial Narrow" w:hAnsi="Arial Narrow" w:cs="Arial"/>
+          <w:rFonts w:ascii="Arial" w:hAnsi="Arial" w:cs="Arial"/>
           <w:szCs w:val="22"/>
         </w:rPr>
         <w:t>Republik</w:t>
@@ -1328,7 +1340,7 @@
       <w:proofErr w:type="spellEnd"/>
       <w:r>
         <w:rPr>
-          <w:rFonts w:ascii="Arial Narrow" w:hAnsi="Arial Narrow" w:cs="Arial"/>
+          <w:rFonts w:ascii="Arial" w:hAnsi="Arial" w:cs="Arial"/>
           <w:szCs w:val="22"/>
         </w:rPr>
         <w:t xml:space="preserve"> Indonesia;</w:t>
@@ -1342,7 +1354,7 @@
         </w:tabs>
         <w:ind w:left="1134" w:hanging="587"/>
         <w:rPr>
-          <w:rFonts w:ascii="Arial Narrow" w:hAnsi="Arial Narrow" w:cs="Tahoma"/>
+          <w:rFonts w:ascii="Arial" w:hAnsi="Arial" w:cs="Arial"/>
           <w:bCs/>
           <w:lang w:val="en-US"/>
         </w:rPr>
@@ -1361,209 +1373,203 @@
         <w:ind w:left="1134" w:hanging="587"/>
         <w:jc w:val="both"/>
         <w:rPr>
-          <w:rFonts w:ascii="Arial Narrow" w:hAnsi="Arial Narrow" w:cs="Tahoma"/>
+          <w:rFonts w:ascii="Arial" w:hAnsi="Arial" w:cs="Arial"/>
           <w:lang w:val="id-ID"/>
         </w:rPr>
       </w:pPr>
       <w:r>
         <w:rPr>
-          <w:rFonts w:ascii="Arial Narrow" w:hAnsi="Arial Narrow" w:cs="Arial"/>
+          <w:rFonts w:ascii="Arial" w:hAnsi="Arial" w:cs="Arial"/>
         </w:rPr>
         <w:t xml:space="preserve">Nota Dinas </w:t>
       </w:r>
       <w:proofErr w:type="spellStart"/>
       <w:r>
         <w:rPr>
-          <w:rFonts w:ascii="Arial Narrow" w:hAnsi="Arial Narrow" w:cs="Arial"/>
+          <w:rFonts w:ascii="Arial" w:hAnsi="Arial" w:cs="Arial"/>
         </w:rPr>
         <w:t>Kepala</w:t>
       </w:r>
       <w:proofErr w:type="spellEnd"/>
       <w:r>
         <w:rPr>
-          <w:rFonts w:ascii="Arial Narrow" w:hAnsi="Arial Narrow" w:cs="Arial"/>
+          <w:rFonts w:ascii="Arial" w:hAnsi="Arial" w:cs="Arial"/>
         </w:rPr>
         <w:t xml:space="preserve"> </w:t>
       </w:r>
       <w:r>
         <w:rPr>
-          <w:rFonts w:ascii="Arial Narrow" w:hAnsi="Arial Narrow" w:cs="Arial"/>
+          <w:rFonts w:ascii="Arial" w:hAnsi="Arial" w:cs="Arial"/>
         </w:rPr>
         <w:t xml:space="preserve">Bagian </w:t>
       </w:r>
       <w:proofErr w:type="spellStart"/>
       <w:r>
         <w:rPr>
-          <w:rFonts w:ascii="Arial Narrow" w:hAnsi="Arial Narrow" w:cs="Arial"/>
+          <w:rFonts w:ascii="Arial" w:hAnsi="Arial" w:cs="Arial"/>
         </w:rPr>
         <w:t>Pelayanan</w:t>
       </w:r>
       <w:proofErr w:type="spellEnd"/>
       <w:r>
         <w:rPr>
-          <w:rFonts w:ascii="Arial Narrow" w:hAnsi="Arial Narrow" w:cs="Arial"/>
+          <w:rFonts w:ascii="Arial" w:hAnsi="Arial" w:cs="Arial"/>
         </w:rPr>
         <w:t xml:space="preserve"> dan </w:t>
       </w:r>
       <w:proofErr w:type="spellStart"/>
       <w:r>
         <w:rPr>
-          <w:rFonts w:ascii="Arial Narrow" w:hAnsi="Arial Narrow" w:cs="Arial"/>
+          <w:rFonts w:ascii="Arial" w:hAnsi="Arial" w:cs="Arial"/>
         </w:rPr>
         <w:t>Pengaduan</w:t>
       </w:r>
       <w:proofErr w:type="spellEnd"/>
       <w:r>
         <w:rPr>
-          <w:rFonts w:ascii="Arial Narrow" w:hAnsi="Arial Narrow" w:cs="Arial"/>
+          <w:rFonts w:ascii="Arial" w:hAnsi="Arial" w:cs="Arial"/>
         </w:rPr>
         <w:t xml:space="preserve"> </w:t>
       </w:r>
       <w:proofErr w:type="spellStart"/>
       <w:r>
         <w:rPr>
-          <w:rFonts w:ascii="Arial Narrow" w:hAnsi="Arial Narrow" w:cs="Arial"/>
-        </w:rPr>
-        <w:t>D</w:t>
-      </w:r>
-      <w:r>
-        <w:rPr>
-          <w:rFonts w:ascii="Arial Narrow" w:hAnsi="Arial Narrow" w:cs="Arial"/>
-        </w:rPr>
-        <w:t>ivpropam</w:t>
+          <w:rFonts w:ascii="Arial" w:hAnsi="Arial" w:cs="Arial"/>
+        </w:rPr>
+        <w:t>Divpropam</w:t>
       </w:r>
       <w:proofErr w:type="spellEnd"/>
       <w:r>
         <w:rPr>
-          <w:rFonts w:ascii="Arial Narrow" w:hAnsi="Arial Narrow" w:cs="Arial"/>
+          <w:rFonts w:ascii="Arial" w:hAnsi="Arial" w:cs="Arial"/>
         </w:rPr>
         <w:t xml:space="preserve"> </w:t>
       </w:r>
       <w:proofErr w:type="spellStart"/>
       <w:r>
         <w:rPr>
-          <w:rFonts w:ascii="Arial Narrow" w:hAnsi="Arial Narrow" w:cs="Arial"/>
+          <w:rFonts w:ascii="Arial" w:hAnsi="Arial" w:cs="Arial"/>
         </w:rPr>
         <w:t>Polri</w:t>
       </w:r>
       <w:proofErr w:type="spellEnd"/>
       <w:r>
         <w:rPr>
-          <w:rFonts w:ascii="Arial Narrow" w:hAnsi="Arial Narrow" w:cs="Arial"/>
+          <w:rFonts w:ascii="Arial" w:hAnsi="Arial" w:cs="Arial"/>
         </w:rPr>
         <w:t xml:space="preserve"> </w:t>
       </w:r>
       <w:proofErr w:type="spellStart"/>
       <w:r>
         <w:rPr>
-          <w:rFonts w:ascii="Arial Narrow" w:hAnsi="Arial Narrow" w:cs="Arial"/>
+          <w:rFonts w:ascii="Arial" w:hAnsi="Arial" w:cs="Arial"/>
         </w:rPr>
         <w:t>Nomor</w:t>
       </w:r>
       <w:proofErr w:type="spellEnd"/>
       <w:r>
         <w:rPr>
-          <w:rFonts w:ascii="Arial Narrow" w:hAnsi="Arial Narrow" w:cs="Arial"/>
+          <w:rFonts w:ascii="Arial" w:hAnsi="Arial" w:cs="Arial"/>
         </w:rPr>
         <w:t xml:space="preserve">: </w:t>
       </w:r>
       <w:r>
         <w:rPr>
-          <w:rFonts w:ascii="Arial Narrow" w:hAnsi="Arial Narrow" w:cs="Arial"/>
+          <w:rFonts w:ascii="Arial" w:hAnsi="Arial" w:cs="Arial"/>
         </w:rPr>
         <w:t>${</w:t>
       </w:r>
       <w:proofErr w:type="spellStart"/>
       <w:r>
         <w:rPr>
-          <w:rFonts w:ascii="Arial Narrow" w:hAnsi="Arial Narrow" w:cs="Arial"/>
+          <w:rFonts w:ascii="Arial" w:hAnsi="Arial" w:cs="Arial"/>
         </w:rPr>
         <w:t>no_nota_dinas</w:t>
       </w:r>
       <w:proofErr w:type="spellEnd"/>
       <w:r>
         <w:rPr>
-          <w:rFonts w:ascii="Arial Narrow" w:hAnsi="Arial Narrow" w:cs="Arial"/>
+          <w:rFonts w:ascii="Arial" w:hAnsi="Arial" w:cs="Arial"/>
         </w:rPr>
         <w:t xml:space="preserve">} </w:t>
       </w:r>
       <w:proofErr w:type="spellStart"/>
       <w:r>
         <w:rPr>
-          <w:rFonts w:ascii="Arial Narrow" w:hAnsi="Arial Narrow" w:cs="Arial"/>
+          <w:rFonts w:ascii="Arial" w:hAnsi="Arial" w:cs="Arial"/>
         </w:rPr>
         <w:t>tanggal</w:t>
       </w:r>
       <w:proofErr w:type="spellEnd"/>
       <w:r>
         <w:rPr>
-          <w:rFonts w:ascii="Arial Narrow" w:hAnsi="Arial Narrow" w:cs="Arial"/>
+          <w:rFonts w:ascii="Arial" w:hAnsi="Arial" w:cs="Arial"/>
         </w:rPr>
         <w:t xml:space="preserve"> </w:t>
       </w:r>
       <w:r>
         <w:rPr>
-          <w:rFonts w:ascii="Arial Narrow" w:hAnsi="Arial Narrow" w:cs="Arial"/>
+          <w:rFonts w:ascii="Arial" w:hAnsi="Arial" w:cs="Arial"/>
         </w:rPr>
         <w:t>${</w:t>
       </w:r>
       <w:proofErr w:type="spellStart"/>
       <w:r>
         <w:rPr>
-          <w:rFonts w:ascii="Arial Narrow" w:hAnsi="Arial Narrow" w:cs="Arial"/>
+          <w:rFonts w:ascii="Arial" w:hAnsi="Arial" w:cs="Arial"/>
         </w:rPr>
         <w:t>tanggal_no_dinas</w:t>
       </w:r>
       <w:proofErr w:type="spellEnd"/>
       <w:r>
         <w:rPr>
-          <w:rFonts w:ascii="Arial Narrow" w:hAnsi="Arial Narrow" w:cs="Arial"/>
+          <w:rFonts w:ascii="Arial" w:hAnsi="Arial" w:cs="Arial"/>
         </w:rPr>
         <w:t>}</w:t>
       </w:r>
       <w:r>
         <w:rPr>
-          <w:rFonts w:ascii="Arial Narrow" w:hAnsi="Arial Narrow" w:cs="Arial"/>
+          <w:rFonts w:ascii="Arial" w:hAnsi="Arial" w:cs="Arial"/>
         </w:rPr>
         <w:t xml:space="preserve"> </w:t>
       </w:r>
       <w:proofErr w:type="spellStart"/>
       <w:r>
         <w:rPr>
-          <w:rFonts w:ascii="Arial Narrow" w:hAnsi="Arial Narrow" w:cs="Arial"/>
+          <w:rFonts w:ascii="Arial" w:hAnsi="Arial" w:cs="Arial"/>
         </w:rPr>
         <w:t>perihal</w:t>
       </w:r>
       <w:proofErr w:type="spellEnd"/>
       <w:r>
         <w:rPr>
-          <w:rFonts w:ascii="Arial Narrow" w:hAnsi="Arial Narrow" w:cs="Arial"/>
+          <w:rFonts w:ascii="Arial" w:hAnsi="Arial" w:cs="Arial"/>
         </w:rPr>
         <w:t xml:space="preserve"> </w:t>
       </w:r>
       <w:r>
         <w:rPr>
-          <w:rFonts w:ascii="Arial Narrow" w:hAnsi="Arial Narrow" w:cs="Arial"/>
+          <w:rFonts w:ascii="Arial" w:hAnsi="Arial" w:cs="Arial"/>
         </w:rPr>
         <w:t>${</w:t>
       </w:r>
       <w:proofErr w:type="spellStart"/>
       <w:r>
         <w:rPr>
-          <w:rFonts w:ascii="Arial Narrow" w:hAnsi="Arial Narrow" w:cs="Arial"/>
+          <w:rFonts w:ascii="Arial" w:hAnsi="Arial" w:cs="Arial"/>
         </w:rPr>
         <w:t>perihal</w:t>
       </w:r>
       <w:proofErr w:type="spellEnd"/>
       <w:r>
         <w:rPr>
-          <w:rFonts w:ascii="Arial Narrow" w:hAnsi="Arial Narrow" w:cs="Arial"/>
+          <w:rFonts w:ascii="Arial" w:hAnsi="Arial" w:cs="Arial"/>
         </w:rPr>
         <w:t>}</w:t>
       </w:r>
       <w:r>
         <w:rPr>
-          <w:rFonts w:ascii="Arial Narrow" w:hAnsi="Arial Narrow" w:cs="Tahoma"/>
+          <w:rFonts w:ascii="Arial" w:hAnsi="Arial" w:cs="Arial"/>
           <w:lang w:val="id-ID"/>
         </w:rPr>
         <w:t>;</w:t>
@@ -1573,7 +1579,7 @@
       <w:pPr>
         <w:pStyle w:val="ListParagraph"/>
         <w:rPr>
-          <w:rFonts w:ascii="Arial Narrow" w:hAnsi="Arial Narrow" w:cs="Tahoma"/>
+          <w:rFonts w:ascii="Arial" w:hAnsi="Arial" w:cs="Arial"/>
           <w:color w:val="FF0000"/>
         </w:rPr>
       </w:pPr>
@@ -1591,13 +1597,13 @@
         <w:ind w:left="1134" w:hanging="587"/>
         <w:jc w:val="both"/>
         <w:rPr>
-          <w:rFonts w:ascii="Arial Narrow" w:hAnsi="Arial Narrow" w:cs="Tahoma"/>
+          <w:rFonts w:ascii="Arial" w:hAnsi="Arial" w:cs="Arial"/>
           <w:lang w:val="id-ID"/>
         </w:rPr>
       </w:pPr>
       <w:r>
         <w:rPr>
-          <w:rFonts w:ascii="Arial Narrow" w:hAnsi="Arial Narrow" w:cs="Tahoma"/>
+          <w:rFonts w:ascii="Arial" w:hAnsi="Arial" w:cs="Arial"/>
           <w:bCs/>
           <w:lang w:val="id-ID"/>
         </w:rPr>
@@ -1605,7 +1611,7 @@
       </w:r>
       <w:r>
         <w:rPr>
-          <w:rFonts w:ascii="Arial Narrow" w:hAnsi="Arial Narrow" w:cs="Tahoma"/>
+          <w:rFonts w:ascii="Arial" w:hAnsi="Arial" w:cs="Arial"/>
           <w:bCs/>
         </w:rPr>
         <w:t xml:space="preserve">Divisi </w:t>
@@ -1613,7 +1619,7 @@
       <w:proofErr w:type="spellStart"/>
       <w:r>
         <w:rPr>
-          <w:rFonts w:ascii="Arial Narrow" w:hAnsi="Arial Narrow" w:cs="Tahoma"/>
+          <w:rFonts w:ascii="Arial" w:hAnsi="Arial" w:cs="Arial"/>
           <w:bCs/>
         </w:rPr>
         <w:t>Profesi</w:t>
@@ -1621,7 +1627,7 @@
       <w:proofErr w:type="spellEnd"/>
       <w:r>
         <w:rPr>
-          <w:rFonts w:ascii="Arial Narrow" w:hAnsi="Arial Narrow" w:cs="Tahoma"/>
+          <w:rFonts w:ascii="Arial" w:hAnsi="Arial" w:cs="Arial"/>
           <w:bCs/>
         </w:rPr>
         <w:t xml:space="preserve"> dan </w:t>
@@ -1629,7 +1635,7 @@
       <w:proofErr w:type="spellStart"/>
       <w:r>
         <w:rPr>
-          <w:rFonts w:ascii="Arial Narrow" w:hAnsi="Arial Narrow" w:cs="Tahoma"/>
+          <w:rFonts w:ascii="Arial" w:hAnsi="Arial" w:cs="Arial"/>
           <w:bCs/>
         </w:rPr>
         <w:t>Pengamanan</w:t>
@@ -1637,7 +1643,7 @@
       <w:proofErr w:type="spellEnd"/>
       <w:r>
         <w:rPr>
-          <w:rFonts w:ascii="Arial Narrow" w:hAnsi="Arial Narrow" w:cs="Tahoma"/>
+          <w:rFonts w:ascii="Arial" w:hAnsi="Arial" w:cs="Arial"/>
           <w:bCs/>
         </w:rPr>
         <w:t xml:space="preserve"> </w:t>
@@ -1645,7 +1651,7 @@
       <w:proofErr w:type="spellStart"/>
       <w:r>
         <w:rPr>
-          <w:rFonts w:ascii="Arial Narrow" w:hAnsi="Arial Narrow" w:cs="Tahoma"/>
+          <w:rFonts w:ascii="Arial" w:hAnsi="Arial" w:cs="Arial"/>
           <w:bCs/>
         </w:rPr>
         <w:t>Polri</w:t>
@@ -1653,7 +1659,7 @@
       <w:proofErr w:type="spellEnd"/>
       <w:r>
         <w:rPr>
-          <w:rFonts w:ascii="Arial Narrow" w:hAnsi="Arial Narrow" w:cs="Tahoma"/>
+          <w:rFonts w:ascii="Arial" w:hAnsi="Arial" w:cs="Arial"/>
           <w:bCs/>
           <w:lang w:val="id-ID"/>
         </w:rPr>
@@ -1661,7 +1667,7 @@
       </w:r>
       <w:r>
         <w:rPr>
-          <w:rFonts w:ascii="Arial Narrow" w:hAnsi="Arial Narrow" w:cs="Tahoma"/>
+          <w:rFonts w:ascii="Arial" w:hAnsi="Arial" w:cs="Arial"/>
           <w:bCs/>
         </w:rPr>
         <w:t>${</w:t>
@@ -1669,7 +1675,7 @@
       <w:proofErr w:type="spellStart"/>
       <w:r>
         <w:rPr>
-          <w:rFonts w:ascii="Arial Narrow" w:hAnsi="Arial Narrow" w:cs="Tahoma"/>
+          <w:rFonts w:ascii="Arial" w:hAnsi="Arial" w:cs="Arial"/>
           <w:bCs/>
         </w:rPr>
         <w:t>no_sprin</w:t>
@@ -1677,14 +1683,14 @@
       <w:proofErr w:type="spellEnd"/>
       <w:r>
         <w:rPr>
-          <w:rFonts w:ascii="Arial Narrow" w:hAnsi="Arial Narrow" w:cs="Tahoma"/>
+          <w:rFonts w:ascii="Arial" w:hAnsi="Arial" w:cs="Arial"/>
           <w:bCs/>
         </w:rPr>
         <w:t>}</w:t>
       </w:r>
       <w:r>
         <w:rPr>
-          <w:rFonts w:ascii="Arial Narrow" w:hAnsi="Arial Narrow" w:cs="Tahoma"/>
+          <w:rFonts w:ascii="Arial" w:hAnsi="Arial" w:cs="Arial"/>
           <w:bCs/>
           <w:lang w:val="id-ID"/>
         </w:rPr>
@@ -1692,7 +1698,7 @@
       </w:r>
       <w:r>
         <w:rPr>
-          <w:rFonts w:ascii="Arial Narrow" w:hAnsi="Arial Narrow" w:cs="Tahoma"/>
+          <w:rFonts w:ascii="Arial" w:hAnsi="Arial" w:cs="Arial"/>
           <w:bCs/>
         </w:rPr>
         <w:t>${</w:t>
@@ -1700,7 +1706,7 @@
       <w:proofErr w:type="spellStart"/>
       <w:r>
         <w:rPr>
-          <w:rFonts w:ascii="Arial Narrow" w:hAnsi="Arial Narrow" w:cs="Tahoma"/>
+          <w:rFonts w:ascii="Arial" w:hAnsi="Arial" w:cs="Arial"/>
           <w:bCs/>
         </w:rPr>
         <w:t>bulan_sprin</w:t>
@@ -1708,14 +1714,14 @@
       <w:proofErr w:type="spellEnd"/>
       <w:r>
         <w:rPr>
-          <w:rFonts w:ascii="Arial Narrow" w:hAnsi="Arial Narrow" w:cs="Tahoma"/>
+          <w:rFonts w:ascii="Arial" w:hAnsi="Arial" w:cs="Arial"/>
           <w:bCs/>
         </w:rPr>
         <w:t>}</w:t>
       </w:r>
       <w:r>
         <w:rPr>
-          <w:rFonts w:ascii="Arial Narrow" w:hAnsi="Arial Narrow" w:cs="Tahoma"/>
+          <w:rFonts w:ascii="Arial" w:hAnsi="Arial" w:cs="Arial"/>
           <w:bCs/>
           <w:lang w:val="id-ID"/>
         </w:rPr>
@@ -1723,7 +1729,7 @@
       </w:r>
       <w:r>
         <w:rPr>
-          <w:rFonts w:ascii="Arial Narrow" w:hAnsi="Arial Narrow" w:cs="Tahoma"/>
+          <w:rFonts w:ascii="Arial" w:hAnsi="Arial" w:cs="Arial"/>
           <w:bCs/>
         </w:rPr>
         <w:t>${</w:t>
@@ -1731,7 +1737,7 @@
       <w:proofErr w:type="spellStart"/>
       <w:r>
         <w:rPr>
-          <w:rFonts w:ascii="Arial Narrow" w:hAnsi="Arial Narrow" w:cs="Tahoma"/>
+          <w:rFonts w:ascii="Arial" w:hAnsi="Arial" w:cs="Arial"/>
           <w:bCs/>
         </w:rPr>
         <w:t>tahun_sprin</w:t>
@@ -1739,14 +1745,14 @@
       <w:proofErr w:type="spellEnd"/>
       <w:r>
         <w:rPr>
-          <w:rFonts w:ascii="Arial Narrow" w:hAnsi="Arial Narrow" w:cs="Tahoma"/>
+          <w:rFonts w:ascii="Arial" w:hAnsi="Arial" w:cs="Arial"/>
           <w:bCs/>
         </w:rPr>
         <w:t xml:space="preserve">} </w:t>
       </w:r>
       <w:r>
         <w:rPr>
-          <w:rFonts w:ascii="Arial Narrow" w:hAnsi="Arial Narrow" w:cs="Tahoma"/>
+          <w:rFonts w:ascii="Arial" w:hAnsi="Arial" w:cs="Arial"/>
           <w:bCs/>
           <w:lang w:val="id-ID"/>
         </w:rPr>
@@ -1754,7 +1760,7 @@
       </w:r>
       <w:r>
         <w:rPr>
-          <w:rFonts w:ascii="Arial Narrow" w:hAnsi="Arial Narrow" w:cs="Tahoma"/>
+          <w:rFonts w:ascii="Arial" w:hAnsi="Arial" w:cs="Arial"/>
           <w:bCs/>
         </w:rPr>
         <w:t>${</w:t>
@@ -1762,7 +1768,7 @@
       <w:proofErr w:type="spellStart"/>
       <w:r>
         <w:rPr>
-          <w:rFonts w:ascii="Arial Narrow" w:hAnsi="Arial Narrow" w:cs="Tahoma"/>
+          <w:rFonts w:ascii="Arial" w:hAnsi="Arial" w:cs="Arial"/>
           <w:bCs/>
         </w:rPr>
         <w:t>tanggal_sprin</w:t>
@@ -1770,14 +1776,14 @@
       <w:proofErr w:type="spellEnd"/>
       <w:r>
         <w:rPr>
-          <w:rFonts w:ascii="Arial Narrow" w:hAnsi="Arial Narrow" w:cs="Tahoma"/>
+          <w:rFonts w:ascii="Arial" w:hAnsi="Arial" w:cs="Arial"/>
           <w:bCs/>
         </w:rPr>
         <w:t>}</w:t>
       </w:r>
       <w:r>
         <w:rPr>
-          <w:rFonts w:ascii="Arial Narrow" w:hAnsi="Arial Narrow" w:cs="Tahoma"/>
+          <w:rFonts w:ascii="Arial" w:hAnsi="Arial" w:cs="Arial"/>
           <w:bCs/>
           <w:lang w:val="id-ID"/>
         </w:rPr>
@@ -1785,13 +1791,13 @@
       </w:r>
       <w:r>
         <w:rPr>
-          <w:rFonts w:ascii="Arial Narrow" w:hAnsi="Arial Narrow" w:cs="Tahoma"/>
+          <w:rFonts w:ascii="Arial" w:hAnsi="Arial" w:cs="Arial"/>
         </w:rPr>
         <w:t>.</w:t>
       </w:r>
       <w:r>
         <w:rPr>
-          <w:rFonts w:ascii="Arial Narrow" w:hAnsi="Arial Narrow" w:cs="Tahoma"/>
+          <w:rFonts w:ascii="Arial" w:hAnsi="Arial" w:cs="Arial"/>
         </w:rPr>
         <w:tab/>
       </w:r>
@@ -1800,7 +1806,7 @@
       <w:pPr>
         <w:pStyle w:val="ListParagraph"/>
         <w:rPr>
-          <w:rFonts w:ascii="Arial Narrow" w:hAnsi="Arial Narrow" w:cs="Tahoma"/>
+          <w:rFonts w:ascii="Arial" w:hAnsi="Arial" w:cs="Arial"/>
           <w:bCs/>
           <w:color w:val="FF0000"/>
           <w:szCs w:val="28"/>
@@ -1812,48 +1818,48 @@
         <w:ind w:left="567" w:hanging="567"/>
         <w:jc w:val="both"/>
         <w:rPr>
-          <w:rFonts w:ascii="Arial Narrow" w:hAnsi="Arial Narrow" w:cs="Tahoma"/>
+          <w:rFonts w:ascii="Arial" w:hAnsi="Arial" w:cs="Arial"/>
           <w:lang w:val="id-ID"/>
         </w:rPr>
       </w:pPr>
       <w:r>
         <w:rPr>
-          <w:rFonts w:ascii="Arial Narrow" w:hAnsi="Arial Narrow" w:cs="Tahoma"/>
+          <w:rFonts w:ascii="Arial" w:hAnsi="Arial" w:cs="Arial"/>
           <w:lang w:val="id-ID"/>
         </w:rPr>
         <w:t>2.</w:t>
       </w:r>
       <w:r>
         <w:rPr>
-          <w:rFonts w:ascii="Arial Narrow" w:hAnsi="Arial Narrow" w:cs="Tahoma"/>
+          <w:rFonts w:ascii="Arial" w:hAnsi="Arial" w:cs="Arial"/>
           <w:lang w:val="id-ID"/>
         </w:rPr>
         <w:tab/>
       </w:r>
       <w:r>
         <w:rPr>
-          <w:rFonts w:ascii="Arial Narrow" w:hAnsi="Arial Narrow" w:cs="Tahoma"/>
+          <w:rFonts w:ascii="Arial" w:hAnsi="Arial" w:cs="Arial"/>
           <w:lang w:val="id-ID"/>
         </w:rPr>
         <w:t xml:space="preserve">Sehubungan dengan rujukan tersebut di atas, bersama </w:t>
       </w:r>
       <w:r>
         <w:rPr>
-          <w:rFonts w:ascii="Arial Narrow" w:hAnsi="Arial Narrow" w:cs="Tahoma"/>
+          <w:rFonts w:ascii="Arial" w:hAnsi="Arial" w:cs="Arial"/>
           <w:lang w:val="id-ID"/>
         </w:rPr>
         <w:t>ini di</w:t>
       </w:r>
       <w:r>
         <w:rPr>
-          <w:rFonts w:ascii="Arial Narrow" w:hAnsi="Arial Narrow" w:cs="Tahoma"/>
+          <w:rFonts w:ascii="Arial" w:hAnsi="Arial" w:cs="Arial"/>
           <w:lang w:val="id-ID"/>
         </w:rPr>
         <w:t>sampaikan kepada saudara</w:t>
       </w:r>
       <w:r>
         <w:rPr>
-          <w:rFonts w:ascii="Arial Narrow" w:hAnsi="Arial Narrow" w:cs="Tahoma"/>
+          <w:rFonts w:ascii="Arial" w:hAnsi="Arial" w:cs="Arial"/>
           <w:lang w:val="id-ID"/>
         </w:rPr>
         <w:t xml:space="preserve"> bahwa Rowabprof Divpropam Polri saat ini sedang </w:t>
@@ -1861,110 +1867,110 @@
       <w:proofErr w:type="spellStart"/>
       <w:r>
         <w:rPr>
-          <w:rFonts w:ascii="Arial Narrow" w:hAnsi="Arial Narrow" w:cs="Tahoma"/>
+          <w:rFonts w:ascii="Arial" w:hAnsi="Arial" w:cs="Arial"/>
         </w:rPr>
         <w:t>melakukan</w:t>
       </w:r>
       <w:proofErr w:type="spellEnd"/>
       <w:r>
         <w:rPr>
-          <w:rFonts w:ascii="Arial Narrow" w:hAnsi="Arial Narrow" w:cs="Tahoma"/>
+          <w:rFonts w:ascii="Arial" w:hAnsi="Arial" w:cs="Arial"/>
         </w:rPr>
         <w:t xml:space="preserve"> audit </w:t>
       </w:r>
       <w:proofErr w:type="spellStart"/>
       <w:r>
         <w:rPr>
-          <w:rFonts w:ascii="Arial Narrow" w:hAnsi="Arial Narrow" w:cs="Tahoma"/>
+          <w:rFonts w:ascii="Arial" w:hAnsi="Arial" w:cs="Arial"/>
         </w:rPr>
         <w:t>investigasi</w:t>
       </w:r>
       <w:proofErr w:type="spellEnd"/>
       <w:r>
         <w:rPr>
-          <w:rFonts w:ascii="Arial Narrow" w:hAnsi="Arial Narrow" w:cs="Tahoma"/>
+          <w:rFonts w:ascii="Arial" w:hAnsi="Arial" w:cs="Arial"/>
         </w:rPr>
         <w:t xml:space="preserve"> </w:t>
       </w:r>
       <w:proofErr w:type="spellStart"/>
       <w:r>
         <w:rPr>
-          <w:rFonts w:ascii="Arial Narrow" w:hAnsi="Arial Narrow" w:cs="Tahoma"/>
+          <w:rFonts w:ascii="Arial" w:hAnsi="Arial" w:cs="Arial"/>
         </w:rPr>
         <w:t>atas</w:t>
       </w:r>
       <w:proofErr w:type="spellEnd"/>
       <w:r>
         <w:rPr>
-          <w:rFonts w:ascii="Arial Narrow" w:hAnsi="Arial Narrow" w:cs="Tahoma"/>
+          <w:rFonts w:ascii="Arial" w:hAnsi="Arial" w:cs="Arial"/>
         </w:rPr>
         <w:t xml:space="preserve"> </w:t>
       </w:r>
       <w:proofErr w:type="spellStart"/>
       <w:r>
         <w:rPr>
-          <w:rFonts w:ascii="Arial Narrow" w:hAnsi="Arial Narrow" w:cs="Tahoma"/>
+          <w:rFonts w:ascii="Arial" w:hAnsi="Arial" w:cs="Arial"/>
         </w:rPr>
         <w:t>adanya</w:t>
       </w:r>
       <w:proofErr w:type="spellEnd"/>
       <w:r>
         <w:rPr>
-          <w:rFonts w:ascii="Arial Narrow" w:hAnsi="Arial Narrow" w:cs="Tahoma"/>
+          <w:rFonts w:ascii="Arial" w:hAnsi="Arial" w:cs="Arial"/>
         </w:rPr>
         <w:t xml:space="preserve"> </w:t>
       </w:r>
       <w:proofErr w:type="spellStart"/>
       <w:r>
         <w:rPr>
-          <w:rFonts w:ascii="Arial Narrow" w:hAnsi="Arial Narrow" w:cs="Tahoma"/>
+          <w:rFonts w:ascii="Arial" w:hAnsi="Arial" w:cs="Arial"/>
         </w:rPr>
         <w:t>pengaduan</w:t>
       </w:r>
       <w:proofErr w:type="spellEnd"/>
       <w:r>
         <w:rPr>
-          <w:rFonts w:ascii="Arial Narrow" w:hAnsi="Arial Narrow" w:cs="Tahoma"/>
+          <w:rFonts w:ascii="Arial" w:hAnsi="Arial" w:cs="Arial"/>
         </w:rPr>
         <w:t xml:space="preserve"> </w:t>
       </w:r>
       <w:proofErr w:type="spellStart"/>
       <w:r>
         <w:rPr>
-          <w:rFonts w:ascii="Arial Narrow" w:hAnsi="Arial Narrow" w:cs="Tahoma"/>
+          <w:rFonts w:ascii="Arial" w:hAnsi="Arial" w:cs="Arial"/>
         </w:rPr>
         <w:t>dari</w:t>
       </w:r>
       <w:proofErr w:type="spellEnd"/>
       <w:r>
         <w:rPr>
-          <w:rFonts w:ascii="Arial Narrow" w:hAnsi="Arial Narrow" w:cs="Tahoma"/>
+          <w:rFonts w:ascii="Arial" w:hAnsi="Arial" w:cs="Arial"/>
         </w:rPr>
         <w:t xml:space="preserve"> </w:t>
       </w:r>
       <w:r>
         <w:rPr>
-          <w:rFonts w:ascii="Arial Narrow" w:hAnsi="Arial Narrow" w:cs="Tahoma"/>
+          <w:rFonts w:ascii="Arial" w:hAnsi="Arial" w:cs="Arial"/>
         </w:rPr>
         <w:t>${</w:t>
       </w:r>
       <w:proofErr w:type="spellStart"/>
       <w:r>
         <w:rPr>
-          <w:rFonts w:ascii="Arial Narrow" w:hAnsi="Arial Narrow" w:cs="Tahoma"/>
+          <w:rFonts w:ascii="Arial" w:hAnsi="Arial" w:cs="Arial"/>
         </w:rPr>
         <w:t>pelapor</w:t>
       </w:r>
       <w:proofErr w:type="spellEnd"/>
       <w:r>
         <w:rPr>
-          <w:rFonts w:ascii="Arial Narrow" w:hAnsi="Arial Narrow" w:cs="Tahoma"/>
+          <w:rFonts w:ascii="Arial" w:hAnsi="Arial" w:cs="Arial"/>
         </w:rPr>
         <w:t>}</w:t>
       </w:r>
       <w:r>
         <w:rPr>
-          <w:rFonts w:ascii="Arial Narrow" w:hAnsi="Arial Narrow" w:cs="Tahoma"/>
+          <w:rFonts w:ascii="Arial" w:hAnsi="Arial" w:cs="Arial"/>
           <w:bCs/>
         </w:rPr>
         <w:t xml:space="preserve"> </w:t>
@@ -1972,7 +1978,7 @@
       <w:proofErr w:type="spellStart"/>
       <w:r>
         <w:rPr>
-          <w:rFonts w:ascii="Arial Narrow" w:hAnsi="Arial Narrow" w:cs="Tahoma"/>
+          <w:rFonts w:ascii="Arial" w:hAnsi="Arial" w:cs="Arial"/>
           <w:bCs/>
         </w:rPr>
         <w:t>terkait</w:t>
@@ -1980,14 +1986,14 @@
       <w:proofErr w:type="spellEnd"/>
       <w:r>
         <w:rPr>
-          <w:rFonts w:ascii="Arial Narrow" w:hAnsi="Arial Narrow" w:cs="Tahoma"/>
+          <w:rFonts w:ascii="Arial" w:hAnsi="Arial" w:cs="Arial"/>
           <w:bCs/>
         </w:rPr>
         <w:t xml:space="preserve"> </w:t>
       </w:r>
       <w:r>
         <w:rPr>
-          <w:rFonts w:ascii="Arial Narrow" w:hAnsi="Arial Narrow" w:cs="Tahoma"/>
+          <w:rFonts w:ascii="Arial" w:hAnsi="Arial" w:cs="Arial"/>
           <w:bCs/>
           <w:lang w:val="id-ID"/>
         </w:rPr>
@@ -1995,14 +2001,14 @@
       </w:r>
       <w:r>
         <w:rPr>
-          <w:rFonts w:ascii="Arial Narrow" w:hAnsi="Arial Narrow" w:cs="Tahoma"/>
+          <w:rFonts w:ascii="Arial" w:hAnsi="Arial" w:cs="Arial"/>
           <w:bCs/>
         </w:rPr>
         <w:t xml:space="preserve"> </w:t>
       </w:r>
       <w:r>
         <w:rPr>
-          <w:rFonts w:ascii="Arial Narrow" w:hAnsi="Arial Narrow" w:cs="Tahoma"/>
+          <w:rFonts w:ascii="Arial" w:hAnsi="Arial" w:cs="Arial"/>
           <w:bCs/>
         </w:rPr>
         <w:t>${</w:t>
@@ -2010,7 +2016,7 @@
       <w:proofErr w:type="spellStart"/>
       <w:r>
         <w:rPr>
-          <w:rFonts w:ascii="Arial Narrow" w:hAnsi="Arial Narrow" w:cs="Tahoma"/>
+          <w:rFonts w:ascii="Arial" w:hAnsi="Arial" w:cs="Arial"/>
           <w:bCs/>
         </w:rPr>
         <w:t>pangkat</w:t>
@@ -2018,21 +2024,21 @@
       <w:proofErr w:type="spellEnd"/>
       <w:r>
         <w:rPr>
-          <w:rFonts w:ascii="Arial Narrow" w:hAnsi="Arial Narrow" w:cs="Tahoma"/>
+          <w:rFonts w:ascii="Arial" w:hAnsi="Arial" w:cs="Arial"/>
           <w:bCs/>
         </w:rPr>
         <w:t>}</w:t>
       </w:r>
       <w:r>
         <w:rPr>
-          <w:rFonts w:ascii="Arial Narrow" w:hAnsi="Arial Narrow" w:cs="Tahoma"/>
+          <w:rFonts w:ascii="Arial" w:hAnsi="Arial" w:cs="Arial"/>
           <w:bCs/>
         </w:rPr>
         <w:t xml:space="preserve"> </w:t>
       </w:r>
       <w:r>
         <w:rPr>
-          <w:rFonts w:ascii="Arial Narrow" w:hAnsi="Arial Narrow" w:cs="Tahoma"/>
+          <w:rFonts w:ascii="Arial" w:hAnsi="Arial" w:cs="Arial"/>
           <w:bCs/>
         </w:rPr>
         <w:t>${</w:t>
@@ -2040,7 +2046,7 @@
       <w:proofErr w:type="spellStart"/>
       <w:r>
         <w:rPr>
-          <w:rFonts w:ascii="Arial Narrow" w:hAnsi="Arial Narrow" w:cs="Tahoma"/>
+          <w:rFonts w:ascii="Arial" w:hAnsi="Arial" w:cs="Arial"/>
           <w:bCs/>
         </w:rPr>
         <w:t>terlapor</w:t>
@@ -2048,21 +2054,21 @@
       <w:proofErr w:type="spellEnd"/>
       <w:r>
         <w:rPr>
-          <w:rFonts w:ascii="Arial Narrow" w:hAnsi="Arial Narrow" w:cs="Tahoma"/>
+          <w:rFonts w:ascii="Arial" w:hAnsi="Arial" w:cs="Arial"/>
           <w:bCs/>
         </w:rPr>
         <w:t>}</w:t>
       </w:r>
       <w:r>
         <w:rPr>
-          <w:rFonts w:ascii="Arial Narrow" w:hAnsi="Arial Narrow" w:cs="Tahoma"/>
+          <w:rFonts w:ascii="Arial" w:hAnsi="Arial" w:cs="Arial"/>
           <w:bCs/>
         </w:rPr>
         <w:t xml:space="preserve"> NRP </w:t>
       </w:r>
       <w:r>
         <w:rPr>
-          <w:rFonts w:ascii="Arial Narrow" w:hAnsi="Arial Narrow" w:cs="Tahoma"/>
+          <w:rFonts w:ascii="Arial" w:hAnsi="Arial" w:cs="Arial"/>
           <w:bCs/>
         </w:rPr>
         <w:t>${</w:t>
@@ -2070,7 +2076,7 @@
       <w:proofErr w:type="spellStart"/>
       <w:r>
         <w:rPr>
-          <w:rFonts w:ascii="Arial Narrow" w:hAnsi="Arial Narrow" w:cs="Tahoma"/>
+          <w:rFonts w:ascii="Arial" w:hAnsi="Arial" w:cs="Arial"/>
           <w:bCs/>
         </w:rPr>
         <w:t>nrp</w:t>
@@ -2078,14 +2084,14 @@
       <w:proofErr w:type="spellEnd"/>
       <w:r>
         <w:rPr>
-          <w:rFonts w:ascii="Arial Narrow" w:hAnsi="Arial Narrow" w:cs="Tahoma"/>
+          <w:rFonts w:ascii="Arial" w:hAnsi="Arial" w:cs="Arial"/>
           <w:bCs/>
         </w:rPr>
         <w:t>}</w:t>
       </w:r>
       <w:r>
         <w:rPr>
-          <w:rFonts w:ascii="Arial Narrow" w:hAnsi="Arial Narrow" w:cs="Tahoma"/>
+          <w:rFonts w:ascii="Arial" w:hAnsi="Arial" w:cs="Arial"/>
           <w:bCs/>
         </w:rPr>
         <w:t xml:space="preserve"> </w:t>
@@ -2093,7 +2099,7 @@
       <w:proofErr w:type="spellStart"/>
       <w:r>
         <w:rPr>
-          <w:rFonts w:ascii="Arial Narrow" w:hAnsi="Arial Narrow" w:cs="Tahoma"/>
+          <w:rFonts w:ascii="Arial" w:hAnsi="Arial" w:cs="Arial"/>
           <w:bCs/>
         </w:rPr>
         <w:t>jabatan</w:t>
@@ -2101,14 +2107,14 @@
       <w:proofErr w:type="spellEnd"/>
       <w:r>
         <w:rPr>
-          <w:rFonts w:ascii="Arial Narrow" w:hAnsi="Arial Narrow" w:cs="Tahoma"/>
+          <w:rFonts w:ascii="Arial" w:hAnsi="Arial" w:cs="Arial"/>
           <w:bCs/>
         </w:rPr>
         <w:t xml:space="preserve"> </w:t>
       </w:r>
       <w:r>
         <w:rPr>
-          <w:rFonts w:ascii="Arial Narrow" w:hAnsi="Arial Narrow" w:cs="Tahoma"/>
+          <w:rFonts w:ascii="Arial" w:hAnsi="Arial" w:cs="Arial"/>
           <w:bCs/>
         </w:rPr>
         <w:t>${</w:t>
@@ -2116,7 +2122,7 @@
       <w:proofErr w:type="spellStart"/>
       <w:r>
         <w:rPr>
-          <w:rFonts w:ascii="Arial Narrow" w:hAnsi="Arial Narrow" w:cs="Tahoma"/>
+          <w:rFonts w:ascii="Arial" w:hAnsi="Arial" w:cs="Arial"/>
           <w:bCs/>
         </w:rPr>
         <w:t>jabatan</w:t>
@@ -2124,14 +2130,14 @@
       <w:proofErr w:type="spellEnd"/>
       <w:r>
         <w:rPr>
-          <w:rFonts w:ascii="Arial Narrow" w:hAnsi="Arial Narrow" w:cs="Tahoma"/>
+          <w:rFonts w:ascii="Arial" w:hAnsi="Arial" w:cs="Arial"/>
           <w:bCs/>
         </w:rPr>
         <w:t>}</w:t>
       </w:r>
       <w:r>
         <w:rPr>
-          <w:rFonts w:ascii="Arial Narrow" w:hAnsi="Arial Narrow" w:cs="Tahoma"/>
+          <w:rFonts w:ascii="Arial" w:hAnsi="Arial" w:cs="Arial"/>
           <w:bCs/>
         </w:rPr>
         <w:t xml:space="preserve"> </w:t>
@@ -2139,7 +2145,7 @@
       <w:proofErr w:type="spellStart"/>
       <w:r>
         <w:rPr>
-          <w:rFonts w:ascii="Arial Narrow" w:hAnsi="Arial Narrow" w:cs="Tahoma"/>
+          <w:rFonts w:ascii="Arial" w:hAnsi="Arial" w:cs="Arial"/>
           <w:bCs/>
         </w:rPr>
         <w:t>berupa</w:t>
@@ -2147,14 +2153,14 @@
       <w:proofErr w:type="spellEnd"/>
       <w:r>
         <w:rPr>
-          <w:rFonts w:ascii="Arial Narrow" w:hAnsi="Arial Narrow" w:cs="Tahoma"/>
+          <w:rFonts w:ascii="Arial" w:hAnsi="Arial" w:cs="Arial"/>
           <w:bCs/>
         </w:rPr>
         <w:t xml:space="preserve"> </w:t>
       </w:r>
       <w:r>
         <w:rPr>
-          <w:rFonts w:ascii="Arial Narrow" w:hAnsi="Arial Narrow" w:cs="Tahoma"/>
+          <w:rFonts w:ascii="Arial" w:hAnsi="Arial" w:cs="Arial"/>
           <w:bCs/>
         </w:rPr>
         <w:t>${</w:t>
@@ -2162,7 +2168,7 @@
       <w:proofErr w:type="spellStart"/>
       <w:r>
         <w:rPr>
-          <w:rFonts w:ascii="Arial Narrow" w:hAnsi="Arial Narrow" w:cs="Tahoma"/>
+          <w:rFonts w:ascii="Arial" w:hAnsi="Arial" w:cs="Arial"/>
           <w:bCs/>
         </w:rPr>
         <w:t>wujud_perbuatan</w:t>
@@ -2170,7 +2176,7 @@
       <w:proofErr w:type="spellEnd"/>
       <w:r>
         <w:rPr>
-          <w:rFonts w:ascii="Arial Narrow" w:hAnsi="Arial Narrow" w:cs="Tahoma"/>
+          <w:rFonts w:ascii="Arial" w:hAnsi="Arial" w:cs="Arial"/>
           <w:bCs/>
         </w:rPr>
         <w:t>}</w:t>
@@ -2182,7 +2188,7 @@
         <w:ind w:left="567"/>
         <w:jc w:val="both"/>
         <w:rPr>
-          <w:rFonts w:ascii="Arial Narrow" w:hAnsi="Arial Narrow" w:cs="Tahoma"/>
+          <w:rFonts w:ascii="Arial" w:hAnsi="Arial" w:cs="Arial"/>
           <w:lang w:eastAsia="x-none"/>
         </w:rPr>
       </w:pPr>
@@ -2200,34 +2206,34 @@
         <w:ind w:left="567" w:hanging="567"/>
         <w:jc w:val="both"/>
         <w:rPr>
-          <w:rFonts w:ascii="Arial Narrow" w:hAnsi="Arial Narrow" w:cs="Tahoma"/>
+          <w:rFonts w:ascii="Arial" w:hAnsi="Arial" w:cs="Arial"/>
           <w:lang w:eastAsia="x-none"/>
         </w:rPr>
       </w:pPr>
       <w:r>
         <w:rPr>
-          <w:rFonts w:ascii="Arial Narrow" w:hAnsi="Arial Narrow" w:cs="Tahoma"/>
+          <w:rFonts w:ascii="Arial" w:hAnsi="Arial" w:cs="Arial"/>
           <w:lang w:eastAsia="x-none"/>
         </w:rPr>
         <w:t xml:space="preserve">Berkaitan dengan butir satu dan dua tersebut di atas, </w:t>
       </w:r>
       <w:r>
         <w:rPr>
-          <w:rFonts w:ascii="Arial Narrow" w:hAnsi="Arial Narrow" w:cs="Tahoma"/>
+          <w:rFonts w:ascii="Arial" w:hAnsi="Arial" w:cs="Arial"/>
         </w:rPr>
         <w:t xml:space="preserve">dimohon kepada </w:t>
       </w:r>
       <w:proofErr w:type="spellStart"/>
       <w:r>
         <w:rPr>
-          <w:rFonts w:ascii="Arial Narrow" w:hAnsi="Arial Narrow" w:cs="Tahoma"/>
+          <w:rFonts w:ascii="Arial" w:hAnsi="Arial" w:cs="Arial"/>
           <w:lang w:val="en-US" w:eastAsia="x-none"/>
         </w:rPr>
         <w:t>saudar</w:t>
       </w:r>
       <w:r>
         <w:rPr>
-          <w:rFonts w:ascii="Arial Narrow" w:hAnsi="Arial Narrow" w:cs="Tahoma"/>
+          <w:rFonts w:ascii="Arial" w:hAnsi="Arial" w:cs="Arial"/>
           <w:lang w:val="en-US" w:eastAsia="x-none"/>
         </w:rPr>
         <w:t>a</w:t>
@@ -2235,14 +2241,14 @@
       <w:proofErr w:type="spellEnd"/>
       <w:r>
         <w:rPr>
-          <w:rFonts w:ascii="Arial Narrow" w:hAnsi="Arial Narrow" w:cs="Tahoma"/>
+          <w:rFonts w:ascii="Arial" w:hAnsi="Arial" w:cs="Arial"/>
           <w:lang w:eastAsia="x-none"/>
         </w:rPr>
         <w:t xml:space="preserve"> </w:t>
       </w:r>
       <w:r>
         <w:rPr>
-          <w:rFonts w:ascii="Arial Narrow" w:hAnsi="Arial Narrow" w:cs="Tahoma"/>
+          <w:rFonts w:ascii="Arial" w:hAnsi="Arial" w:cs="Arial"/>
           <w:bCs/>
           <w:lang w:eastAsia="x-none"/>
         </w:rPr>
@@ -2250,7 +2256,7 @@
       </w:r>
       <w:r>
         <w:rPr>
-          <w:rFonts w:ascii="Arial Narrow" w:hAnsi="Arial Narrow" w:cs="Tahoma"/>
+          <w:rFonts w:ascii="Arial" w:hAnsi="Arial" w:cs="Arial"/>
           <w:b/>
           <w:bCs/>
           <w:lang w:eastAsia="x-none"/>
@@ -2259,63 +2265,63 @@
       </w:r>
       <w:r>
         <w:rPr>
-          <w:rFonts w:ascii="Arial Narrow" w:hAnsi="Arial Narrow" w:cs="Tahoma"/>
+          <w:rFonts w:ascii="Arial" w:hAnsi="Arial" w:cs="Arial"/>
           <w:lang w:eastAsia="x-none"/>
         </w:rPr>
         <w:t>Akreditor</w:t>
       </w:r>
       <w:r>
         <w:rPr>
-          <w:rFonts w:ascii="Arial Narrow" w:hAnsi="Arial Narrow" w:cs="Tahoma"/>
+          <w:rFonts w:ascii="Arial" w:hAnsi="Arial" w:cs="Arial"/>
           <w:lang w:eastAsia="x-none"/>
         </w:rPr>
         <w:t xml:space="preserve"> Utama </w:t>
       </w:r>
       <w:r>
         <w:rPr>
-          <w:rFonts w:ascii="Arial Narrow" w:hAnsi="Arial Narrow" w:cs="Tahoma"/>
+          <w:rFonts w:ascii="Arial" w:hAnsi="Arial" w:cs="Arial"/>
           <w:lang w:eastAsia="x-none"/>
         </w:rPr>
         <w:t xml:space="preserve">selaku </w:t>
       </w:r>
       <w:r>
         <w:rPr>
-          <w:rFonts w:ascii="Arial Narrow" w:hAnsi="Arial Narrow" w:cs="Tahoma"/>
+          <w:rFonts w:ascii="Arial" w:hAnsi="Arial" w:cs="Arial"/>
           <w:lang w:eastAsia="x-none"/>
         </w:rPr>
         <w:t xml:space="preserve">pemeriksa atas nama KOMBES POL </w:t>
       </w:r>
       <w:r>
         <w:rPr>
-          <w:rFonts w:ascii="Arial Narrow" w:hAnsi="Arial Narrow" w:cs="Tahoma"/>
+          <w:rFonts w:ascii="Arial" w:hAnsi="Arial" w:cs="Arial"/>
           <w:lang w:val="en-US" w:eastAsia="x-none"/>
         </w:rPr>
         <w:t>ABAS BASUNI, S.I.K, M.H.</w:t>
       </w:r>
       <w:r>
         <w:rPr>
-          <w:rFonts w:ascii="Arial Narrow" w:hAnsi="Arial Narrow" w:cs="Tahoma"/>
+          <w:rFonts w:ascii="Arial" w:hAnsi="Arial" w:cs="Arial"/>
           <w:lang w:val="fi-FI" w:eastAsia="x-none"/>
         </w:rPr>
         <w:t xml:space="preserve"> </w:t>
       </w:r>
       <w:r>
         <w:rPr>
-          <w:rFonts w:ascii="Arial Narrow" w:hAnsi="Arial Narrow" w:cs="Tahoma"/>
+          <w:rFonts w:ascii="Arial" w:hAnsi="Arial" w:cs="Arial"/>
           <w:lang w:eastAsia="x-none"/>
         </w:rPr>
         <w:t>pada hari</w:t>
       </w:r>
       <w:r>
         <w:rPr>
-          <w:rFonts w:ascii="Arial Narrow" w:hAnsi="Arial Narrow" w:cs="Tahoma"/>
+          <w:rFonts w:ascii="Arial" w:hAnsi="Arial" w:cs="Arial"/>
           <w:lang w:eastAsia="x-none"/>
         </w:rPr>
         <w:t xml:space="preserve"> </w:t>
       </w:r>
       <w:r>
         <w:rPr>
-          <w:rFonts w:ascii="Arial Narrow" w:hAnsi="Arial Narrow" w:cs="Tahoma"/>
+          <w:rFonts w:ascii="Arial" w:hAnsi="Arial" w:cs="Arial"/>
           <w:b/>
           <w:lang w:val="en-US" w:eastAsia="x-none"/>
         </w:rPr>
@@ -2324,7 +2330,7 @@
       <w:proofErr w:type="spellStart"/>
       <w:r>
         <w:rPr>
-          <w:rFonts w:ascii="Arial Narrow" w:hAnsi="Arial Narrow" w:cs="Tahoma"/>
+          <w:rFonts w:ascii="Arial" w:hAnsi="Arial" w:cs="Arial"/>
           <w:b/>
           <w:lang w:val="en-US" w:eastAsia="x-none"/>
         </w:rPr>
@@ -2333,7 +2339,7 @@
       <w:proofErr w:type="spellEnd"/>
       <w:r>
         <w:rPr>
-          <w:rFonts w:ascii="Arial Narrow" w:hAnsi="Arial Narrow" w:cs="Tahoma"/>
+          <w:rFonts w:ascii="Arial" w:hAnsi="Arial" w:cs="Arial"/>
           <w:b/>
           <w:lang w:val="en-US" w:eastAsia="x-none"/>
         </w:rPr>
@@ -2341,7 +2347,7 @@
       </w:r>
       <w:r>
         <w:rPr>
-          <w:rFonts w:ascii="Arial Narrow" w:hAnsi="Arial Narrow" w:cs="Tahoma"/>
+          <w:rFonts w:ascii="Arial" w:hAnsi="Arial" w:cs="Arial"/>
           <w:b/>
           <w:lang w:eastAsia="x-none"/>
         </w:rPr>
@@ -2349,7 +2355,7 @@
       </w:r>
       <w:r>
         <w:rPr>
-          <w:rFonts w:ascii="Arial Narrow" w:hAnsi="Arial Narrow" w:cs="Tahoma"/>
+          <w:rFonts w:ascii="Arial" w:hAnsi="Arial" w:cs="Arial"/>
           <w:b/>
           <w:lang w:eastAsia="x-none"/>
         </w:rPr>
@@ -2357,7 +2363,7 @@
       </w:r>
       <w:r>
         <w:rPr>
-          <w:rFonts w:ascii="Arial Narrow" w:hAnsi="Arial Narrow" w:cs="Tahoma"/>
+          <w:rFonts w:ascii="Arial" w:hAnsi="Arial" w:cs="Arial"/>
           <w:b/>
           <w:lang w:val="en-US" w:eastAsia="x-none"/>
         </w:rPr>
@@ -2366,7 +2372,7 @@
       <w:proofErr w:type="spellStart"/>
       <w:r>
         <w:rPr>
-          <w:rFonts w:ascii="Arial Narrow" w:hAnsi="Arial Narrow" w:cs="Tahoma"/>
+          <w:rFonts w:ascii="Arial" w:hAnsi="Arial" w:cs="Arial"/>
           <w:b/>
           <w:lang w:val="en-US" w:eastAsia="x-none"/>
         </w:rPr>
@@ -2374,7 +2380,7 @@
       </w:r>
       <w:r>
         <w:rPr>
-          <w:rFonts w:ascii="Arial Narrow" w:hAnsi="Arial Narrow" w:cs="Tahoma"/>
+          <w:rFonts w:ascii="Arial" w:hAnsi="Arial" w:cs="Arial"/>
           <w:b/>
           <w:lang w:val="en-US" w:eastAsia="x-none"/>
         </w:rPr>
@@ -2383,7 +2389,7 @@
       <w:proofErr w:type="spellEnd"/>
       <w:r>
         <w:rPr>
-          <w:rFonts w:ascii="Arial Narrow" w:hAnsi="Arial Narrow" w:cs="Tahoma"/>
+          <w:rFonts w:ascii="Arial" w:hAnsi="Arial" w:cs="Arial"/>
           <w:b/>
           <w:lang w:val="en-US" w:eastAsia="x-none"/>
         </w:rPr>
@@ -2391,7 +2397,7 @@
       </w:r>
       <w:r>
         <w:rPr>
-          <w:rFonts w:ascii="Arial Narrow" w:hAnsi="Arial Narrow" w:cs="Tahoma"/>
+          <w:rFonts w:ascii="Arial" w:hAnsi="Arial" w:cs="Arial"/>
           <w:b/>
           <w:lang w:eastAsia="x-none"/>
         </w:rPr>
@@ -2399,7 +2405,7 @@
       </w:r>
       <w:r>
         <w:rPr>
-          <w:rFonts w:ascii="Arial Narrow" w:hAnsi="Arial Narrow" w:cs="Tahoma"/>
+          <w:rFonts w:ascii="Arial" w:hAnsi="Arial" w:cs="Arial"/>
           <w:b/>
           <w:lang w:val="en-US" w:eastAsia="x-none"/>
         </w:rPr>
@@ -2408,7 +2414,7 @@
       <w:proofErr w:type="spellStart"/>
       <w:r>
         <w:rPr>
-          <w:rFonts w:ascii="Arial Narrow" w:hAnsi="Arial Narrow" w:cs="Tahoma"/>
+          <w:rFonts w:ascii="Arial" w:hAnsi="Arial" w:cs="Arial"/>
           <w:b/>
           <w:lang w:val="en-US" w:eastAsia="x-none"/>
         </w:rPr>
@@ -2416,7 +2422,7 @@
       </w:r>
       <w:r>
         <w:rPr>
-          <w:rFonts w:ascii="Arial Narrow" w:hAnsi="Arial Narrow" w:cs="Tahoma"/>
+          <w:rFonts w:ascii="Arial" w:hAnsi="Arial" w:cs="Arial"/>
           <w:b/>
           <w:lang w:val="en-US" w:eastAsia="x-none"/>
         </w:rPr>
@@ -2424,7 +2430,7 @@
       </w:r>
       <w:r>
         <w:rPr>
-          <w:rFonts w:ascii="Arial Narrow" w:hAnsi="Arial Narrow" w:cs="Tahoma"/>
+          <w:rFonts w:ascii="Arial" w:hAnsi="Arial" w:cs="Arial"/>
           <w:b/>
           <w:lang w:val="en-US" w:eastAsia="x-none"/>
         </w:rPr>
@@ -2433,7 +2439,7 @@
       <w:proofErr w:type="spellEnd"/>
       <w:r>
         <w:rPr>
-          <w:rFonts w:ascii="Arial Narrow" w:hAnsi="Arial Narrow" w:cs="Tahoma"/>
+          <w:rFonts w:ascii="Arial" w:hAnsi="Arial" w:cs="Arial"/>
           <w:b/>
           <w:lang w:val="en-US" w:eastAsia="x-none"/>
         </w:rPr>
@@ -2441,7 +2447,7 @@
       </w:r>
       <w:r>
         <w:rPr>
-          <w:rFonts w:ascii="Arial Narrow" w:hAnsi="Arial Narrow" w:cs="Tahoma"/>
+          <w:rFonts w:ascii="Arial" w:hAnsi="Arial" w:cs="Arial"/>
           <w:b/>
           <w:lang w:eastAsia="x-none"/>
         </w:rPr>
@@ -2449,14 +2455,14 @@
       </w:r>
       <w:r>
         <w:rPr>
-          <w:rFonts w:ascii="Arial Narrow" w:hAnsi="Arial Narrow" w:cs="Tahoma"/>
+          <w:rFonts w:ascii="Arial" w:hAnsi="Arial" w:cs="Arial"/>
           <w:lang w:eastAsia="x-none"/>
         </w:rPr>
         <w:t xml:space="preserve"> di ruang </w:t>
       </w:r>
       <w:r>
         <w:rPr>
-          <w:rFonts w:ascii="Arial Narrow" w:hAnsi="Arial Narrow" w:cs="Tahoma"/>
+          <w:rFonts w:ascii="Arial" w:hAnsi="Arial" w:cs="Arial"/>
           <w:lang w:val="en-US" w:eastAsia="x-none"/>
         </w:rPr>
         <w:t>${</w:t>
@@ -2464,21 +2470,21 @@
       <w:proofErr w:type="spellStart"/>
       <w:r>
         <w:rPr>
-          <w:rFonts w:ascii="Arial Narrow" w:hAnsi="Arial Narrow" w:cs="Tahoma"/>
+          <w:rFonts w:ascii="Arial" w:hAnsi="Arial" w:cs="Arial"/>
           <w:lang w:val="en-US" w:eastAsia="x-none"/>
         </w:rPr>
         <w:t>ruang</w:t>
       </w:r>
       <w:r>
         <w:rPr>
-          <w:rFonts w:ascii="Arial Narrow" w:hAnsi="Arial Narrow" w:cs="Tahoma"/>
+          <w:rFonts w:ascii="Arial" w:hAnsi="Arial" w:cs="Arial"/>
           <w:lang w:val="en-US" w:eastAsia="x-none"/>
         </w:rPr>
         <w:t>an</w:t>
       </w:r>
       <w:r>
         <w:rPr>
-          <w:rFonts w:ascii="Arial Narrow" w:hAnsi="Arial Narrow" w:cs="Tahoma"/>
+          <w:rFonts w:ascii="Arial" w:hAnsi="Arial" w:cs="Arial"/>
           <w:lang w:val="en-US" w:eastAsia="x-none"/>
         </w:rPr>
         <w:t>_wawancara</w:t>
@@ -2486,21 +2492,21 @@
       <w:proofErr w:type="spellEnd"/>
       <w:r>
         <w:rPr>
-          <w:rFonts w:ascii="Arial Narrow" w:hAnsi="Arial Narrow" w:cs="Tahoma"/>
+          <w:rFonts w:ascii="Arial" w:hAnsi="Arial" w:cs="Arial"/>
           <w:lang w:val="en-US" w:eastAsia="x-none"/>
         </w:rPr>
         <w:t>}</w:t>
       </w:r>
       <w:r>
         <w:rPr>
-          <w:rFonts w:ascii="Arial Narrow" w:hAnsi="Arial Narrow" w:cs="Tahoma"/>
+          <w:rFonts w:ascii="Arial" w:hAnsi="Arial" w:cs="Arial"/>
           <w:lang w:eastAsia="x-none"/>
         </w:rPr>
         <w:t xml:space="preserve">, </w:t>
       </w:r>
       <w:r>
         <w:rPr>
-          <w:rFonts w:ascii="Arial Narrow" w:hAnsi="Arial Narrow" w:cs="Tahoma"/>
+          <w:rFonts w:ascii="Arial" w:hAnsi="Arial" w:cs="Arial"/>
           <w:lang w:val="en-US" w:eastAsia="x-none"/>
         </w:rPr>
         <w:t>${</w:t>
@@ -2508,7 +2514,7 @@
       <w:proofErr w:type="spellStart"/>
       <w:r>
         <w:rPr>
-          <w:rFonts w:ascii="Arial Narrow" w:hAnsi="Arial Narrow" w:cs="Tahoma"/>
+          <w:rFonts w:ascii="Arial" w:hAnsi="Arial" w:cs="Arial"/>
           <w:lang w:val="en-US" w:eastAsia="x-none"/>
         </w:rPr>
         <w:t>alamat_wawancara</w:t>
@@ -2516,14 +2522,14 @@
       <w:proofErr w:type="spellEnd"/>
       <w:r>
         <w:rPr>
-          <w:rFonts w:ascii="Arial Narrow" w:hAnsi="Arial Narrow" w:cs="Tahoma"/>
+          <w:rFonts w:ascii="Arial" w:hAnsi="Arial" w:cs="Arial"/>
           <w:lang w:val="en-US" w:eastAsia="x-none"/>
         </w:rPr>
         <w:t>}</w:t>
       </w:r>
       <w:r>
         <w:rPr>
-          <w:rFonts w:ascii="Arial Narrow" w:hAnsi="Arial Narrow" w:cs="Tahoma"/>
+          <w:rFonts w:ascii="Arial" w:hAnsi="Arial" w:cs="Arial"/>
           <w:lang w:eastAsia="x-none"/>
         </w:rPr>
         <w:t xml:space="preserve">, dengan membawa dokumen </w:t>
@@ -2531,7 +2537,7 @@
       <w:proofErr w:type="spellStart"/>
       <w:r>
         <w:rPr>
-          <w:rFonts w:ascii="Arial Narrow" w:hAnsi="Arial Narrow" w:cs="Tahoma"/>
+          <w:rFonts w:ascii="Arial" w:hAnsi="Arial" w:cs="Arial"/>
           <w:lang w:val="en-US" w:eastAsia="x-none"/>
         </w:rPr>
         <w:t>bukti</w:t>
@@ -2539,7 +2545,7 @@
       <w:proofErr w:type="spellEnd"/>
       <w:r>
         <w:rPr>
-          <w:rFonts w:ascii="Arial Narrow" w:hAnsi="Arial Narrow" w:cs="Tahoma"/>
+          <w:rFonts w:ascii="Arial" w:hAnsi="Arial" w:cs="Arial"/>
           <w:lang w:val="en-US" w:eastAsia="x-none"/>
         </w:rPr>
         <w:t xml:space="preserve"> </w:t>
@@ -2547,7 +2553,7 @@
       <w:proofErr w:type="spellStart"/>
       <w:r>
         <w:rPr>
-          <w:rFonts w:ascii="Arial Narrow" w:hAnsi="Arial Narrow" w:cs="Tahoma"/>
+          <w:rFonts w:ascii="Arial" w:hAnsi="Arial" w:cs="Arial"/>
           <w:lang w:val="en-US" w:eastAsia="x-none"/>
         </w:rPr>
         <w:t>terkait</w:t>
@@ -2555,34 +2561,34 @@
       <w:proofErr w:type="spellEnd"/>
       <w:r>
         <w:rPr>
-          <w:rFonts w:ascii="Arial Narrow" w:hAnsi="Arial Narrow" w:cs="Tahoma"/>
+          <w:rFonts w:ascii="Arial" w:hAnsi="Arial" w:cs="Arial"/>
           <w:lang w:eastAsia="x-none"/>
         </w:rPr>
         <w:t xml:space="preserve"> perkara </w:t>
       </w:r>
       <w:r>
         <w:rPr>
-          <w:rFonts w:ascii="Arial Narrow" w:hAnsi="Arial Narrow" w:cs="Tahoma"/>
+          <w:rFonts w:ascii="Arial" w:hAnsi="Arial" w:cs="Arial"/>
         </w:rPr>
         <w:t xml:space="preserve">guna dilakukan </w:t>
       </w:r>
       <w:r>
         <w:rPr>
-          <w:rFonts w:ascii="Arial Narrow" w:hAnsi="Arial Narrow" w:cs="Tahoma"/>
+          <w:rFonts w:ascii="Arial" w:hAnsi="Arial" w:cs="Arial"/>
           <w:lang w:eastAsia="x-none"/>
         </w:rPr>
         <w:t>wawancara dalam rangka audit investigasi</w:t>
       </w:r>
       <w:r>
         <w:rPr>
-          <w:rFonts w:ascii="Arial Narrow" w:hAnsi="Arial Narrow" w:cs="Tahoma"/>
+          <w:rFonts w:ascii="Arial" w:hAnsi="Arial" w:cs="Arial"/>
           <w:lang w:eastAsia="x-none"/>
         </w:rPr>
         <w:t>.</w:t>
       </w:r>
       <w:r>
         <w:rPr>
-          <w:rFonts w:ascii="Arial Narrow" w:hAnsi="Arial Narrow" w:cs="Tahoma"/>
+          <w:rFonts w:ascii="Arial" w:hAnsi="Arial" w:cs="Arial"/>
           <w:lang w:val="en-US" w:eastAsia="x-none"/>
         </w:rPr>
         <w:t xml:space="preserve"> </w:t>
@@ -2590,7 +2596,7 @@
       <w:proofErr w:type="spellStart"/>
       <w:r>
         <w:rPr>
-          <w:rFonts w:ascii="Arial Narrow" w:hAnsi="Arial Narrow" w:cs="Tahoma"/>
+          <w:rFonts w:ascii="Arial" w:hAnsi="Arial" w:cs="Arial"/>
           <w:lang w:val="en-US" w:eastAsia="x-none"/>
         </w:rPr>
         <w:t>Apabila</w:t>
@@ -2598,7 +2604,7 @@
       <w:proofErr w:type="spellEnd"/>
       <w:r>
         <w:rPr>
-          <w:rFonts w:ascii="Arial Narrow" w:hAnsi="Arial Narrow" w:cs="Tahoma"/>
+          <w:rFonts w:ascii="Arial" w:hAnsi="Arial" w:cs="Arial"/>
           <w:lang w:val="en-US" w:eastAsia="x-none"/>
         </w:rPr>
         <w:t xml:space="preserve"> </w:t>
@@ -2606,7 +2612,7 @@
       <w:proofErr w:type="spellStart"/>
       <w:r>
         <w:rPr>
-          <w:rFonts w:ascii="Arial Narrow" w:hAnsi="Arial Narrow" w:cs="Tahoma"/>
+          <w:rFonts w:ascii="Arial" w:hAnsi="Arial" w:cs="Arial"/>
           <w:lang w:val="en-US" w:eastAsia="x-none"/>
         </w:rPr>
         <w:t>ada</w:t>
@@ -2614,7 +2620,7 @@
       <w:proofErr w:type="spellEnd"/>
       <w:r>
         <w:rPr>
-          <w:rFonts w:ascii="Arial Narrow" w:hAnsi="Arial Narrow" w:cs="Tahoma"/>
+          <w:rFonts w:ascii="Arial" w:hAnsi="Arial" w:cs="Arial"/>
           <w:lang w:val="en-US" w:eastAsia="x-none"/>
         </w:rPr>
         <w:t xml:space="preserve"> </w:t>
@@ -2622,7 +2628,7 @@
       <w:proofErr w:type="spellStart"/>
       <w:r>
         <w:rPr>
-          <w:rFonts w:ascii="Arial Narrow" w:hAnsi="Arial Narrow" w:cs="Tahoma"/>
+          <w:rFonts w:ascii="Arial" w:hAnsi="Arial" w:cs="Arial"/>
           <w:lang w:val="en-US" w:eastAsia="x-none"/>
         </w:rPr>
         <w:t>informasi</w:t>
@@ -2630,7 +2636,7 @@
       <w:proofErr w:type="spellEnd"/>
       <w:r>
         <w:rPr>
-          <w:rFonts w:ascii="Arial Narrow" w:hAnsi="Arial Narrow" w:cs="Tahoma"/>
+          <w:rFonts w:ascii="Arial" w:hAnsi="Arial" w:cs="Arial"/>
           <w:lang w:val="en-US" w:eastAsia="x-none"/>
         </w:rPr>
         <w:t xml:space="preserve"> yang </w:t>
@@ -2638,7 +2644,7 @@
       <w:proofErr w:type="spellStart"/>
       <w:r>
         <w:rPr>
-          <w:rFonts w:ascii="Arial Narrow" w:hAnsi="Arial Narrow" w:cs="Tahoma"/>
+          <w:rFonts w:ascii="Arial" w:hAnsi="Arial" w:cs="Arial"/>
           <w:lang w:val="en-US" w:eastAsia="x-none"/>
         </w:rPr>
         <w:t>ingin</w:t>
@@ -2646,7 +2652,7 @@
       <w:proofErr w:type="spellEnd"/>
       <w:r>
         <w:rPr>
-          <w:rFonts w:ascii="Arial Narrow" w:hAnsi="Arial Narrow" w:cs="Tahoma"/>
+          <w:rFonts w:ascii="Arial" w:hAnsi="Arial" w:cs="Arial"/>
           <w:lang w:val="en-US" w:eastAsia="x-none"/>
         </w:rPr>
         <w:t xml:space="preserve"> </w:t>
@@ -2654,7 +2660,7 @@
       <w:proofErr w:type="spellStart"/>
       <w:r>
         <w:rPr>
-          <w:rFonts w:ascii="Arial Narrow" w:hAnsi="Arial Narrow" w:cs="Tahoma"/>
+          <w:rFonts w:ascii="Arial" w:hAnsi="Arial" w:cs="Arial"/>
           <w:lang w:val="en-US" w:eastAsia="x-none"/>
         </w:rPr>
         <w:t>disampaikan</w:t>
@@ -2662,7 +2668,7 @@
       <w:proofErr w:type="spellEnd"/>
       <w:r>
         <w:rPr>
-          <w:rFonts w:ascii="Arial Narrow" w:hAnsi="Arial Narrow" w:cs="Tahoma"/>
+          <w:rFonts w:ascii="Arial" w:hAnsi="Arial" w:cs="Arial"/>
           <w:lang w:val="en-US" w:eastAsia="x-none"/>
         </w:rPr>
         <w:t xml:space="preserve"> </w:t>
@@ -2670,7 +2676,7 @@
       <w:proofErr w:type="spellStart"/>
       <w:r>
         <w:rPr>
-          <w:rFonts w:ascii="Arial Narrow" w:hAnsi="Arial Narrow" w:cs="Tahoma"/>
+          <w:rFonts w:ascii="Arial" w:hAnsi="Arial" w:cs="Arial"/>
           <w:lang w:val="en-US" w:eastAsia="x-none"/>
         </w:rPr>
         <w:t>terkait</w:t>
@@ -2678,7 +2684,7 @@
       <w:proofErr w:type="spellEnd"/>
       <w:r>
         <w:rPr>
-          <w:rFonts w:ascii="Arial Narrow" w:hAnsi="Arial Narrow" w:cs="Tahoma"/>
+          <w:rFonts w:ascii="Arial" w:hAnsi="Arial" w:cs="Arial"/>
           <w:lang w:val="en-US" w:eastAsia="x-none"/>
         </w:rPr>
         <w:t xml:space="preserve"> </w:t>
@@ -2686,7 +2692,7 @@
       <w:proofErr w:type="spellStart"/>
       <w:r>
         <w:rPr>
-          <w:rFonts w:ascii="Arial Narrow" w:hAnsi="Arial Narrow" w:cs="Tahoma"/>
+          <w:rFonts w:ascii="Arial" w:hAnsi="Arial" w:cs="Arial"/>
           <w:lang w:val="en-US" w:eastAsia="x-none"/>
         </w:rPr>
         <w:t>degan</w:t>
@@ -2694,7 +2700,7 @@
       <w:proofErr w:type="spellEnd"/>
       <w:r>
         <w:rPr>
-          <w:rFonts w:ascii="Arial Narrow" w:hAnsi="Arial Narrow" w:cs="Tahoma"/>
+          <w:rFonts w:ascii="Arial" w:hAnsi="Arial" w:cs="Arial"/>
           <w:lang w:val="en-US" w:eastAsia="x-none"/>
         </w:rPr>
         <w:t xml:space="preserve"> </w:t>
@@ -2702,14 +2708,14 @@
       <w:proofErr w:type="spellStart"/>
       <w:r>
         <w:rPr>
-          <w:rFonts w:ascii="Arial Narrow" w:hAnsi="Arial Narrow" w:cs="Tahoma"/>
+          <w:rFonts w:ascii="Arial" w:hAnsi="Arial" w:cs="Arial"/>
           <w:lang w:val="en-US" w:eastAsia="x-none"/>
         </w:rPr>
         <w:t>un</w:t>
       </w:r>
       <w:r>
         <w:rPr>
-          <w:rFonts w:ascii="Arial Narrow" w:hAnsi="Arial Narrow" w:cs="Tahoma"/>
+          <w:rFonts w:ascii="Arial" w:hAnsi="Arial" w:cs="Arial"/>
           <w:lang w:val="en-US" w:eastAsia="x-none"/>
         </w:rPr>
         <w:t>dangan</w:t>
@@ -2717,7 +2723,7 @@
       <w:proofErr w:type="spellEnd"/>
       <w:r>
         <w:rPr>
-          <w:rFonts w:ascii="Arial Narrow" w:hAnsi="Arial Narrow" w:cs="Tahoma"/>
+          <w:rFonts w:ascii="Arial" w:hAnsi="Arial" w:cs="Arial"/>
           <w:lang w:val="en-US" w:eastAsia="x-none"/>
         </w:rPr>
         <w:t xml:space="preserve"> </w:t>
@@ -2725,7 +2731,7 @@
       <w:proofErr w:type="spellStart"/>
       <w:r>
         <w:rPr>
-          <w:rFonts w:ascii="Arial Narrow" w:hAnsi="Arial Narrow" w:cs="Tahoma"/>
+          <w:rFonts w:ascii="Arial" w:hAnsi="Arial" w:cs="Arial"/>
           <w:lang w:val="en-US" w:eastAsia="x-none"/>
         </w:rPr>
         <w:t>ini</w:t>
@@ -2733,7 +2739,7 @@
       <w:proofErr w:type="spellEnd"/>
       <w:r>
         <w:rPr>
-          <w:rFonts w:ascii="Arial Narrow" w:hAnsi="Arial Narrow" w:cs="Tahoma"/>
+          <w:rFonts w:ascii="Arial" w:hAnsi="Arial" w:cs="Arial"/>
           <w:lang w:val="en-US" w:eastAsia="x-none"/>
         </w:rPr>
         <w:t xml:space="preserve"> </w:t>
@@ -2741,7 +2747,7 @@
       <w:proofErr w:type="spellStart"/>
       <w:r>
         <w:rPr>
-          <w:rFonts w:ascii="Arial Narrow" w:hAnsi="Arial Narrow" w:cs="Tahoma"/>
+          <w:rFonts w:ascii="Arial" w:hAnsi="Arial" w:cs="Arial"/>
           <w:lang w:val="en-US" w:eastAsia="x-none"/>
         </w:rPr>
         <w:t>dapat</w:t>
@@ -2749,7 +2755,7 @@
       <w:proofErr w:type="spellEnd"/>
       <w:r>
         <w:rPr>
-          <w:rFonts w:ascii="Arial Narrow" w:hAnsi="Arial Narrow" w:cs="Tahoma"/>
+          <w:rFonts w:ascii="Arial" w:hAnsi="Arial" w:cs="Arial"/>
           <w:lang w:val="en-US" w:eastAsia="x-none"/>
         </w:rPr>
         <w:t xml:space="preserve"> </w:t>
@@ -2757,7 +2763,7 @@
       <w:proofErr w:type="spellStart"/>
       <w:r>
         <w:rPr>
-          <w:rFonts w:ascii="Arial Narrow" w:hAnsi="Arial Narrow" w:cs="Tahoma"/>
+          <w:rFonts w:ascii="Arial" w:hAnsi="Arial" w:cs="Arial"/>
           <w:lang w:val="en-US" w:eastAsia="x-none"/>
         </w:rPr>
         <w:t>menghubungi</w:t>
@@ -2765,14 +2771,14 @@
       <w:proofErr w:type="spellEnd"/>
       <w:r>
         <w:rPr>
-          <w:rFonts w:ascii="Arial Narrow" w:hAnsi="Arial Narrow" w:cs="Tahoma"/>
+          <w:rFonts w:ascii="Arial" w:hAnsi="Arial" w:cs="Arial"/>
           <w:lang w:val="en-US" w:eastAsia="x-none"/>
         </w:rPr>
         <w:t xml:space="preserve"> </w:t>
       </w:r>
       <w:r>
         <w:rPr>
-          <w:rFonts w:ascii="Arial Narrow" w:hAnsi="Arial Narrow" w:cs="Tahoma"/>
+          <w:rFonts w:ascii="Arial" w:hAnsi="Arial" w:cs="Arial"/>
           <w:lang w:val="en-US" w:eastAsia="x-none"/>
         </w:rPr>
         <w:t>${</w:t>
@@ -2780,7 +2786,7 @@
       <w:proofErr w:type="spellStart"/>
       <w:r>
         <w:rPr>
-          <w:rFonts w:ascii="Arial Narrow" w:hAnsi="Arial Narrow" w:cs="Tahoma"/>
+          <w:rFonts w:ascii="Arial" w:hAnsi="Arial" w:cs="Arial"/>
           <w:lang w:val="en-US" w:eastAsia="x-none"/>
         </w:rPr>
         <w:t>jabatan_terhubung</w:t>
@@ -2788,21 +2794,21 @@
       <w:proofErr w:type="spellEnd"/>
       <w:r>
         <w:rPr>
-          <w:rFonts w:ascii="Arial Narrow" w:hAnsi="Arial Narrow" w:cs="Tahoma"/>
+          <w:rFonts w:ascii="Arial" w:hAnsi="Arial" w:cs="Arial"/>
           <w:lang w:val="en-US" w:eastAsia="x-none"/>
         </w:rPr>
         <w:t>}</w:t>
       </w:r>
       <w:r>
         <w:rPr>
-          <w:rFonts w:ascii="Arial Narrow" w:hAnsi="Arial Narrow" w:cs="Tahoma"/>
+          <w:rFonts w:ascii="Arial" w:hAnsi="Arial" w:cs="Arial"/>
           <w:lang w:val="en-US" w:eastAsia="x-none"/>
         </w:rPr>
         <w:t xml:space="preserve"> </w:t>
       </w:r>
       <w:r>
         <w:rPr>
-          <w:rFonts w:ascii="Arial Narrow" w:hAnsi="Arial Narrow" w:cs="Tahoma"/>
+          <w:rFonts w:ascii="Arial" w:hAnsi="Arial" w:cs="Arial"/>
           <w:lang w:val="en-US" w:eastAsia="x-none"/>
         </w:rPr>
         <w:t>${</w:t>
@@ -2810,7 +2816,7 @@
       <w:proofErr w:type="spellStart"/>
       <w:r>
         <w:rPr>
-          <w:rFonts w:ascii="Arial Narrow" w:hAnsi="Arial Narrow" w:cs="Tahoma"/>
+          <w:rFonts w:ascii="Arial" w:hAnsi="Arial" w:cs="Arial"/>
           <w:lang w:val="en-US" w:eastAsia="x-none"/>
         </w:rPr>
         <w:t>nama_terhubung</w:t>
@@ -2818,14 +2824,14 @@
       <w:proofErr w:type="spellEnd"/>
       <w:r>
         <w:rPr>
-          <w:rFonts w:ascii="Arial Narrow" w:hAnsi="Arial Narrow" w:cs="Tahoma"/>
+          <w:rFonts w:ascii="Arial" w:hAnsi="Arial" w:cs="Arial"/>
           <w:lang w:val="en-US" w:eastAsia="x-none"/>
         </w:rPr>
         <w:t>}</w:t>
       </w:r>
       <w:r>
         <w:rPr>
-          <w:rFonts w:ascii="Arial Narrow" w:hAnsi="Arial Narrow" w:cs="Tahoma"/>
+          <w:rFonts w:ascii="Arial" w:hAnsi="Arial" w:cs="Arial"/>
           <w:lang w:val="en-US" w:eastAsia="x-none"/>
         </w:rPr>
         <w:t xml:space="preserve"> </w:t>
@@ -2833,7 +2839,7 @@
       <w:proofErr w:type="spellStart"/>
       <w:r>
         <w:rPr>
-          <w:rFonts w:ascii="Arial Narrow" w:hAnsi="Arial Narrow" w:cs="Tahoma"/>
+          <w:rFonts w:ascii="Arial" w:hAnsi="Arial" w:cs="Arial"/>
           <w:lang w:val="en-US" w:eastAsia="x-none"/>
         </w:rPr>
         <w:t>dengan</w:t>
@@ -2841,7 +2847,7 @@
       <w:proofErr w:type="spellEnd"/>
       <w:r>
         <w:rPr>
-          <w:rFonts w:ascii="Arial Narrow" w:hAnsi="Arial Narrow" w:cs="Tahoma"/>
+          <w:rFonts w:ascii="Arial" w:hAnsi="Arial" w:cs="Arial"/>
           <w:lang w:val="en-US" w:eastAsia="x-none"/>
         </w:rPr>
         <w:t xml:space="preserve"> </w:t>
@@ -2849,7 +2855,7 @@
       <w:proofErr w:type="spellStart"/>
       <w:r>
         <w:rPr>
-          <w:rFonts w:ascii="Arial Narrow" w:hAnsi="Arial Narrow" w:cs="Tahoma"/>
+          <w:rFonts w:ascii="Arial" w:hAnsi="Arial" w:cs="Arial"/>
           <w:lang w:val="en-US" w:eastAsia="x-none"/>
         </w:rPr>
         <w:t>Nomor</w:t>
@@ -2857,14 +2863,14 @@
       <w:proofErr w:type="spellEnd"/>
       <w:r>
         <w:rPr>
-          <w:rFonts w:ascii="Arial Narrow" w:hAnsi="Arial Narrow" w:cs="Tahoma"/>
+          <w:rFonts w:ascii="Arial" w:hAnsi="Arial" w:cs="Arial"/>
           <w:lang w:val="en-US" w:eastAsia="x-none"/>
         </w:rPr>
         <w:t xml:space="preserve"> Handphone: </w:t>
       </w:r>
       <w:r>
         <w:rPr>
-          <w:rFonts w:ascii="Arial Narrow" w:hAnsi="Arial Narrow" w:cs="Tahoma"/>
+          <w:rFonts w:ascii="Arial" w:hAnsi="Arial" w:cs="Arial"/>
           <w:u w:val="single"/>
           <w:lang w:val="en-US" w:eastAsia="x-none"/>
         </w:rPr>
@@ -2873,7 +2879,7 @@
       <w:proofErr w:type="spellStart"/>
       <w:r>
         <w:rPr>
-          <w:rFonts w:ascii="Arial Narrow" w:hAnsi="Arial Narrow" w:cs="Tahoma"/>
+          <w:rFonts w:ascii="Arial" w:hAnsi="Arial" w:cs="Arial"/>
           <w:u w:val="single"/>
           <w:lang w:val="en-US" w:eastAsia="x-none"/>
         </w:rPr>
@@ -2882,7 +2888,7 @@
       <w:proofErr w:type="spellEnd"/>
       <w:r>
         <w:rPr>
-          <w:rFonts w:ascii="Arial Narrow" w:hAnsi="Arial Narrow" w:cs="Tahoma"/>
+          <w:rFonts w:ascii="Arial" w:hAnsi="Arial" w:cs="Arial"/>
           <w:u w:val="single"/>
           <w:lang w:val="en-US" w:eastAsia="x-none"/>
         </w:rPr>
@@ -2890,7 +2896,7 @@
       </w:r>
       <w:r>
         <w:rPr>
-          <w:rFonts w:ascii="Arial Narrow" w:hAnsi="Arial Narrow" w:cs="Tahoma"/>
+          <w:rFonts w:ascii="Arial" w:hAnsi="Arial" w:cs="Arial"/>
           <w:lang w:val="en-US" w:eastAsia="x-none"/>
         </w:rPr>
         <w:t>.</w:t>
@@ -2900,7 +2906,7 @@
       <w:pPr>
         <w:jc w:val="both"/>
         <w:rPr>
-          <w:rFonts w:ascii="Arial Narrow" w:hAnsi="Arial Narrow" w:cs="Tahoma"/>
+          <w:rFonts w:ascii="Arial" w:hAnsi="Arial" w:cs="Arial"/>
           <w:lang w:eastAsia="x-none"/>
         </w:rPr>
       </w:pPr>
@@ -2909,7 +2915,7 @@
       <w:pPr>
         <w:jc w:val="both"/>
         <w:rPr>
-          <w:rFonts w:ascii="Arial Narrow" w:hAnsi="Arial Narrow" w:cs="Tahoma"/>
+          <w:rFonts w:ascii="Arial" w:hAnsi="Arial" w:cs="Arial"/>
           <w:lang w:eastAsia="x-none"/>
         </w:rPr>
       </w:pPr>
@@ -2918,7 +2924,7 @@
       <w:pPr>
         <w:jc w:val="both"/>
         <w:rPr>
-          <w:rFonts w:ascii="Arial Narrow" w:hAnsi="Arial Narrow" w:cs="Tahoma"/>
+          <w:rFonts w:ascii="Arial" w:hAnsi="Arial" w:cs="Arial"/>
           <w:lang w:eastAsia="x-none"/>
         </w:rPr>
       </w:pPr>
@@ -2927,7 +2933,7 @@
       <w:pPr>
         <w:jc w:val="both"/>
         <w:rPr>
-          <w:rFonts w:ascii="Arial Narrow" w:hAnsi="Arial Narrow" w:cs="Tahoma"/>
+          <w:rFonts w:ascii="Arial" w:hAnsi="Arial" w:cs="Arial"/>
           <w:lang w:eastAsia="x-none"/>
         </w:rPr>
       </w:pPr>
@@ -2936,7 +2942,7 @@
       <w:pPr>
         <w:jc w:val="both"/>
         <w:rPr>
-          <w:rFonts w:ascii="Arial Narrow" w:hAnsi="Arial Narrow" w:cs="Tahoma"/>
+          <w:rFonts w:ascii="Arial" w:hAnsi="Arial" w:cs="Arial"/>
           <w:lang w:eastAsia="x-none"/>
         </w:rPr>
       </w:pPr>
@@ -2945,7 +2951,7 @@
       <w:pPr>
         <w:jc w:val="both"/>
         <w:rPr>
-          <w:rFonts w:ascii="Arial Narrow" w:hAnsi="Arial Narrow" w:cs="Tahoma"/>
+          <w:rFonts w:ascii="Arial" w:hAnsi="Arial" w:cs="Arial"/>
           <w:lang w:eastAsia="x-none"/>
         </w:rPr>
       </w:pPr>
@@ -2959,7 +2965,7 @@
         <w:ind w:left="540"/>
         <w:jc w:val="both"/>
         <w:rPr>
-          <w:rFonts w:ascii="Arial Narrow" w:hAnsi="Arial Narrow" w:cs="Tahoma"/>
+          <w:rFonts w:ascii="Arial" w:hAnsi="Arial" w:cs="Arial"/>
           <w:lang w:eastAsia="x-none"/>
         </w:rPr>
       </w:pPr>
@@ -2977,21 +2983,20 @@
         <w:ind w:left="567" w:hanging="567"/>
         <w:jc w:val="both"/>
         <w:rPr>
-          <w:rFonts w:ascii="Arial Narrow" w:hAnsi="Arial Narrow" w:cs="Tahoma"/>
+          <w:rFonts w:ascii="Arial" w:hAnsi="Arial" w:cs="Arial"/>
           <w:lang w:eastAsia="x-none"/>
         </w:rPr>
       </w:pPr>
       <w:r>
         <w:rPr>
-          <w:rFonts w:ascii="Arial Narrow" w:hAnsi="Arial Narrow" w:cs="Tahoma"/>
+          <w:rFonts w:ascii="Arial" w:hAnsi="Arial" w:cs="Arial"/>
           <w:lang w:eastAsia="x-none"/>
         </w:rPr>
-        <w:lastRenderedPageBreak/>
         <w:t xml:space="preserve">Demikian untuk menjadi maklum.                          </w:t>
       </w:r>
       <w:r>
         <w:rPr>
-          <w:rFonts w:ascii="Arial Narrow" w:hAnsi="Arial Narrow" w:cs="Tahoma"/>
+          <w:rFonts w:ascii="Arial" w:hAnsi="Arial" w:cs="Arial"/>
           <w:lang w:val="en-US" w:eastAsia="x-none"/>
         </w:rPr>
         <w:t xml:space="preserve">  </w:t>
@@ -3006,25 +3011,25 @@
         <w:ind w:left="540"/>
         <w:jc w:val="both"/>
         <w:rPr>
-          <w:rFonts w:ascii="Arial Narrow" w:hAnsi="Arial Narrow" w:cs="Tahoma"/>
-        </w:rPr>
-      </w:pPr>
-      <w:r>
-        <w:rPr>
-          <w:rFonts w:ascii="Arial Narrow" w:hAnsi="Arial Narrow" w:cs="Tahoma"/>
+          <w:rFonts w:ascii="Arial" w:hAnsi="Arial" w:cs="Arial"/>
+        </w:rPr>
+      </w:pPr>
+      <w:r>
+        <w:rPr>
+          <w:rFonts w:ascii="Arial" w:hAnsi="Arial" w:cs="Arial"/>
           <w:lang w:val="en-US" w:eastAsia="x-none"/>
         </w:rPr>
         <w:t xml:space="preserve"> </w:t>
       </w:r>
       <w:r>
         <w:rPr>
-          <w:rFonts w:ascii="Arial Narrow" w:hAnsi="Arial Narrow" w:cs="Tahoma"/>
+          <w:rFonts w:ascii="Arial" w:hAnsi="Arial" w:cs="Arial"/>
         </w:rPr>
         <w:t xml:space="preserve">  </w:t>
       </w:r>
       <w:r>
         <w:rPr>
-          <w:rFonts w:ascii="Arial Narrow" w:hAnsi="Arial Narrow" w:cs="Tahoma"/>
+          <w:rFonts w:ascii="Arial" w:hAnsi="Arial" w:cs="Arial"/>
         </w:rPr>
         <w:tab/>
       </w:r>
@@ -3037,7 +3042,7 @@
         </w:tabs>
         <w:ind w:left="2160"/>
         <w:rPr>
-          <w:rFonts w:ascii="Arial Narrow" w:hAnsi="Arial Narrow" w:cs="Tahoma"/>
+          <w:rFonts w:ascii="Arial" w:hAnsi="Arial" w:cs="Arial"/>
         </w:rPr>
       </w:pPr>
     </w:p>
@@ -3045,30 +3050,30 @@
       <w:pPr>
         <w:ind w:left="3600"/>
         <w:rPr>
-          <w:rFonts w:ascii="Arial Narrow" w:hAnsi="Arial Narrow" w:cs="Tahoma"/>
-        </w:rPr>
-      </w:pPr>
-      <w:r>
-        <w:rPr>
-          <w:rFonts w:ascii="Arial Narrow" w:hAnsi="Arial Narrow" w:cs="Tahoma"/>
+          <w:rFonts w:ascii="Arial" w:hAnsi="Arial" w:cs="Arial"/>
+        </w:rPr>
+      </w:pPr>
+      <w:r>
+        <w:rPr>
+          <w:rFonts w:ascii="Arial" w:hAnsi="Arial" w:cs="Arial"/>
         </w:rPr>
         <w:t xml:space="preserve">           </w:t>
       </w:r>
       <w:r>
         <w:rPr>
-          <w:rFonts w:ascii="Arial Narrow" w:hAnsi="Arial Narrow" w:cs="Tahoma"/>
+          <w:rFonts w:ascii="Arial" w:hAnsi="Arial" w:cs="Arial"/>
         </w:rPr>
         <w:t xml:space="preserve"> </w:t>
       </w:r>
       <w:r>
         <w:rPr>
-          <w:rFonts w:ascii="Arial Narrow" w:hAnsi="Arial Narrow" w:cs="Tahoma"/>
+          <w:rFonts w:ascii="Arial" w:hAnsi="Arial" w:cs="Arial"/>
         </w:rPr>
         <w:t xml:space="preserve">         </w:t>
       </w:r>
       <w:r>
         <w:rPr>
-          <w:rFonts w:ascii="Arial Narrow" w:hAnsi="Arial Narrow" w:cs="Tahoma"/>
+          <w:rFonts w:ascii="Arial" w:hAnsi="Arial" w:cs="Arial"/>
         </w:rPr>
         <w:t>KEPALA BIRO PERTANGGUNGJAWABAN PROFESI</w:t>
       </w:r>
@@ -3077,12 +3082,12 @@
       <w:pPr>
         <w:ind w:left="5760"/>
         <w:rPr>
-          <w:rFonts w:ascii="Arial Narrow" w:hAnsi="Arial Narrow" w:cs="Tahoma"/>
-        </w:rPr>
-      </w:pPr>
-      <w:r>
-        <w:rPr>
-          <w:rFonts w:ascii="Arial Narrow" w:hAnsi="Arial Narrow" w:cs="Tahoma"/>
+          <w:rFonts w:ascii="Arial" w:hAnsi="Arial" w:cs="Arial"/>
+        </w:rPr>
+      </w:pPr>
+      <w:r>
+        <w:rPr>
+          <w:rFonts w:ascii="Arial" w:hAnsi="Arial" w:cs="Arial"/>
         </w:rPr>
         <w:t xml:space="preserve">          </w:t>
       </w:r>
@@ -3093,36 +3098,36 @@
           <w:tab w:val="left" w:pos="2160"/>
         </w:tabs>
         <w:rPr>
-          <w:rFonts w:ascii="Arial Narrow" w:hAnsi="Arial Narrow" w:cs="Tahoma"/>
-        </w:rPr>
-      </w:pPr>
-      <w:r>
-        <w:rPr>
-          <w:rFonts w:ascii="Arial Narrow" w:hAnsi="Arial Narrow" w:cs="Tahoma"/>
+          <w:rFonts w:ascii="Arial" w:hAnsi="Arial" w:cs="Arial"/>
+        </w:rPr>
+      </w:pPr>
+      <w:r>
+        <w:rPr>
+          <w:rFonts w:ascii="Arial" w:hAnsi="Arial" w:cs="Arial"/>
         </w:rPr>
         <w:tab/>
       </w:r>
       <w:r>
         <w:rPr>
-          <w:rFonts w:ascii="Arial Narrow" w:hAnsi="Arial Narrow" w:cs="Tahoma"/>
+          <w:rFonts w:ascii="Arial" w:hAnsi="Arial" w:cs="Arial"/>
         </w:rPr>
         <w:tab/>
       </w:r>
       <w:r>
         <w:rPr>
-          <w:rFonts w:ascii="Arial Narrow" w:hAnsi="Arial Narrow" w:cs="Tahoma"/>
+          <w:rFonts w:ascii="Arial" w:hAnsi="Arial" w:cs="Arial"/>
         </w:rPr>
         <w:tab/>
       </w:r>
       <w:r>
         <w:rPr>
-          <w:rFonts w:ascii="Arial Narrow" w:hAnsi="Arial Narrow" w:cs="Tahoma"/>
+          <w:rFonts w:ascii="Arial" w:hAnsi="Arial" w:cs="Arial"/>
         </w:rPr>
         <w:tab/>
       </w:r>
       <w:r>
         <w:rPr>
-          <w:rFonts w:ascii="Arial Narrow" w:hAnsi="Arial Narrow" w:cs="Tahoma"/>
+          <w:rFonts w:ascii="Arial" w:hAnsi="Arial" w:cs="Arial"/>
         </w:rPr>
         <w:tab/>
       </w:r>
@@ -3133,13 +3138,13 @@
           <w:tab w:val="left" w:pos="7300"/>
         </w:tabs>
         <w:rPr>
-          <w:rFonts w:ascii="Arial Narrow" w:hAnsi="Arial Narrow" w:cs="Tahoma"/>
+          <w:rFonts w:ascii="Arial" w:hAnsi="Arial" w:cs="Arial"/>
           <w:lang w:val="id-ID"/>
         </w:rPr>
       </w:pPr>
       <w:r>
         <w:rPr>
-          <w:rFonts w:ascii="Arial Narrow" w:hAnsi="Arial Narrow" w:cs="Tahoma"/>
+          <w:rFonts w:ascii="Arial" w:hAnsi="Arial" w:cs="Arial"/>
           <w:lang w:val="id-ID"/>
         </w:rPr>
         <w:tab/>
@@ -3151,13 +3156,13 @@
           <w:tab w:val="left" w:pos="7300"/>
         </w:tabs>
         <w:rPr>
-          <w:rFonts w:ascii="Arial Narrow" w:hAnsi="Arial Narrow" w:cs="Tahoma"/>
+          <w:rFonts w:ascii="Arial" w:hAnsi="Arial" w:cs="Arial"/>
           <w:lang w:val="id-ID"/>
         </w:rPr>
       </w:pPr>
       <w:r>
         <w:rPr>
-          <w:rFonts w:ascii="Arial Narrow" w:hAnsi="Arial Narrow" w:cs="Tahoma"/>
+          <w:rFonts w:ascii="Arial" w:hAnsi="Arial" w:cs="Arial"/>
           <w:lang w:val="id-ID"/>
         </w:rPr>
         <w:tab/>
@@ -3170,11 +3175,12 @@
         </w:tabs>
         <w:ind w:left="2160" w:hanging="2160"/>
         <w:rPr>
-          <w:rFonts w:ascii="Arial Narrow" w:hAnsi="Arial Narrow" w:cs="Tahoma"/>
-        </w:rPr>
-      </w:pPr>
-      <w:r>
-        <w:rPr>
+          <w:rFonts w:ascii="Arial" w:hAnsi="Arial" w:cs="Arial"/>
+        </w:rPr>
+      </w:pPr>
+      <w:r>
+        <w:rPr>
+          <w:rFonts w:ascii="Arial" w:hAnsi="Arial" w:cs="Arial"/>
           <w:noProof/>
         </w:rPr>
         <mc:AlternateContent>
@@ -3248,27 +3254,27 @@
       </w:r>
       <w:r>
         <w:rPr>
-          <w:rFonts w:ascii="Arial Narrow" w:hAnsi="Arial Narrow" w:cs="Tahoma"/>
+          <w:rFonts w:ascii="Arial" w:hAnsi="Arial" w:cs="Arial"/>
           <w:lang w:val="id-ID"/>
         </w:rPr>
         <w:t xml:space="preserve">Tembusan:                                                           </w:t>
       </w:r>
       <w:r>
         <w:rPr>
-          <w:rFonts w:ascii="Arial Narrow" w:hAnsi="Arial Narrow" w:cs="Tahoma"/>
+          <w:rFonts w:ascii="Arial" w:hAnsi="Arial" w:cs="Arial"/>
           <w:lang w:val="id-ID"/>
         </w:rPr>
         <w:tab/>
       </w:r>
       <w:r>
         <w:rPr>
-          <w:rFonts w:ascii="Arial Narrow" w:hAnsi="Arial Narrow" w:cs="Tahoma"/>
+          <w:rFonts w:ascii="Arial" w:hAnsi="Arial" w:cs="Arial"/>
         </w:rPr>
         <w:t xml:space="preserve">   </w:t>
       </w:r>
       <w:r>
         <w:rPr>
-          <w:rFonts w:ascii="Arial Narrow" w:hAnsi="Arial Narrow" w:cs="Tahoma"/>
+          <w:rFonts w:ascii="Arial" w:hAnsi="Arial" w:cs="Arial"/>
           <w:lang w:val="id-ID"/>
         </w:rPr>
         <w:tab/>
@@ -3276,55 +3282,55 @@
       </w:r>
       <w:r>
         <w:rPr>
-          <w:rFonts w:ascii="Arial Narrow" w:hAnsi="Arial Narrow" w:cs="Tahoma"/>
+          <w:rFonts w:ascii="Arial" w:hAnsi="Arial" w:cs="Arial"/>
         </w:rPr>
         <w:t xml:space="preserve"> </w:t>
       </w:r>
       <w:r>
         <w:rPr>
-          <w:rFonts w:ascii="Arial Narrow" w:hAnsi="Arial Narrow" w:cs="Tahoma"/>
+          <w:rFonts w:ascii="Arial" w:hAnsi="Arial" w:cs="Arial"/>
         </w:rPr>
         <w:t xml:space="preserve">   </w:t>
       </w:r>
       <w:r>
         <w:rPr>
-          <w:rFonts w:ascii="Arial Narrow" w:hAnsi="Arial Narrow" w:cs="Tahoma"/>
+          <w:rFonts w:ascii="Arial" w:hAnsi="Arial" w:cs="Arial"/>
         </w:rPr>
         <w:t xml:space="preserve">   AGUS WIJAYANTO</w:t>
       </w:r>
       <w:r>
         <w:rPr>
-          <w:rFonts w:ascii="Arial Narrow" w:hAnsi="Arial Narrow" w:cs="Tahoma"/>
+          <w:rFonts w:ascii="Arial" w:hAnsi="Arial" w:cs="Arial"/>
         </w:rPr>
         <w:t>,</w:t>
       </w:r>
       <w:r>
         <w:rPr>
-          <w:rFonts w:ascii="Arial Narrow" w:hAnsi="Arial Narrow" w:cs="Tahoma"/>
+          <w:rFonts w:ascii="Arial" w:hAnsi="Arial" w:cs="Arial"/>
         </w:rPr>
         <w:t xml:space="preserve"> </w:t>
       </w:r>
       <w:r>
         <w:rPr>
-          <w:rFonts w:ascii="Arial Narrow" w:hAnsi="Arial Narrow" w:cs="Tahoma"/>
+          <w:rFonts w:ascii="Arial" w:hAnsi="Arial" w:cs="Arial"/>
         </w:rPr>
         <w:t xml:space="preserve">S.H., </w:t>
       </w:r>
       <w:r>
         <w:rPr>
-          <w:rFonts w:ascii="Arial Narrow" w:hAnsi="Arial Narrow" w:cs="Tahoma"/>
+          <w:rFonts w:ascii="Arial" w:hAnsi="Arial" w:cs="Arial"/>
         </w:rPr>
         <w:t>S</w:t>
       </w:r>
       <w:r>
         <w:rPr>
-          <w:rFonts w:ascii="Arial Narrow" w:hAnsi="Arial Narrow" w:cs="Tahoma"/>
+          <w:rFonts w:ascii="Arial" w:hAnsi="Arial" w:cs="Arial"/>
         </w:rPr>
         <w:t>.I.K.</w:t>
       </w:r>
       <w:r>
         <w:rPr>
-          <w:rFonts w:ascii="Arial Narrow" w:hAnsi="Arial Narrow" w:cs="Tahoma"/>
+          <w:rFonts w:ascii="Arial" w:hAnsi="Arial" w:cs="Arial"/>
         </w:rPr>
         <w:t>, M.H.</w:t>
       </w:r>
@@ -3334,44 +3340,44 @@
         <w:ind w:left="3690"/>
         <w:jc w:val="center"/>
         <w:rPr>
-          <w:rFonts w:ascii="Arial Narrow" w:hAnsi="Arial Narrow" w:cs="Tahoma"/>
-        </w:rPr>
-      </w:pPr>
-      <w:r>
-        <w:rPr>
-          <w:rFonts w:ascii="Arial Narrow" w:hAnsi="Arial Narrow" w:cs="Tahoma"/>
+          <w:rFonts w:ascii="Arial" w:hAnsi="Arial" w:cs="Arial"/>
+        </w:rPr>
+      </w:pPr>
+      <w:r>
+        <w:rPr>
+          <w:rFonts w:ascii="Arial" w:hAnsi="Arial" w:cs="Arial"/>
           <w:lang w:val="id-ID"/>
         </w:rPr>
         <w:t xml:space="preserve">     </w:t>
       </w:r>
       <w:r>
         <w:rPr>
-          <w:rFonts w:ascii="Arial Narrow" w:hAnsi="Arial Narrow" w:cs="Tahoma"/>
+          <w:rFonts w:ascii="Arial" w:hAnsi="Arial" w:cs="Arial"/>
         </w:rPr>
         <w:t xml:space="preserve">          </w:t>
       </w:r>
       <w:r>
         <w:rPr>
-          <w:rFonts w:ascii="Arial Narrow" w:hAnsi="Arial Narrow" w:cs="Tahoma"/>
+          <w:rFonts w:ascii="Arial" w:hAnsi="Arial" w:cs="Arial"/>
         </w:rPr>
         <w:t xml:space="preserve">  </w:t>
       </w:r>
       <w:r>
         <w:rPr>
-          <w:rFonts w:ascii="Arial Narrow" w:hAnsi="Arial Narrow" w:cs="Tahoma"/>
+          <w:rFonts w:ascii="Arial" w:hAnsi="Arial" w:cs="Arial"/>
         </w:rPr>
         <w:t xml:space="preserve">    </w:t>
       </w:r>
       <w:r>
         <w:rPr>
-          <w:rFonts w:ascii="Arial Narrow" w:hAnsi="Arial Narrow" w:cs="Tahoma"/>
+          <w:rFonts w:ascii="Arial" w:hAnsi="Arial" w:cs="Arial"/>
           <w:sz w:val="26"/>
         </w:rPr>
         <w:t xml:space="preserve"> </w:t>
       </w:r>
       <w:r>
         <w:rPr>
-          <w:rFonts w:ascii="Arial Narrow" w:hAnsi="Arial Narrow" w:cs="Tahoma"/>
+          <w:rFonts w:ascii="Arial" w:hAnsi="Arial" w:cs="Arial"/>
         </w:rPr>
         <w:t>BRIGADIR JENDERAL POLISI</w:t>
       </w:r>
@@ -3382,14 +3388,14 @@
         <w:ind w:left="0"/>
         <w:jc w:val="both"/>
         <w:rPr>
-          <w:rFonts w:ascii="Arial Narrow" w:hAnsi="Arial Narrow" w:cs="Tahoma"/>
+          <w:rFonts w:ascii="Arial" w:hAnsi="Arial" w:cs="Arial"/>
           <w:lang w:eastAsia="x-none"/>
         </w:rPr>
       </w:pPr>
       <w:proofErr w:type="spellStart"/>
       <w:r>
         <w:rPr>
-          <w:rFonts w:ascii="Arial Narrow" w:hAnsi="Arial Narrow" w:cs="Tahoma"/>
+          <w:rFonts w:ascii="Arial" w:hAnsi="Arial" w:cs="Arial"/>
           <w:lang w:val="en-US" w:eastAsia="x-none"/>
         </w:rPr>
         <w:t>Kadivpropam</w:t>
@@ -3397,7 +3403,7 @@
       <w:proofErr w:type="spellEnd"/>
       <w:r>
         <w:rPr>
-          <w:rFonts w:ascii="Arial Narrow" w:hAnsi="Arial Narrow" w:cs="Tahoma"/>
+          <w:rFonts w:ascii="Arial" w:hAnsi="Arial" w:cs="Arial"/>
           <w:lang w:val="en-US" w:eastAsia="x-none"/>
         </w:rPr>
         <w:t xml:space="preserve"> </w:t>
@@ -3405,7 +3411,7 @@
       <w:proofErr w:type="spellStart"/>
       <w:r>
         <w:rPr>
-          <w:rFonts w:ascii="Arial Narrow" w:hAnsi="Arial Narrow" w:cs="Tahoma"/>
+          <w:rFonts w:ascii="Arial" w:hAnsi="Arial" w:cs="Arial"/>
           <w:lang w:val="en-US" w:eastAsia="x-none"/>
         </w:rPr>
         <w:t>Polri</w:t>
@@ -3413,7 +3419,7 @@
       <w:proofErr w:type="spellEnd"/>
       <w:r>
         <w:rPr>
-          <w:rFonts w:ascii="Arial Narrow" w:hAnsi="Arial Narrow" w:cs="Tahoma"/>
+          <w:rFonts w:ascii="Arial" w:hAnsi="Arial" w:cs="Arial"/>
           <w:lang w:val="en-US" w:eastAsia="x-none"/>
         </w:rPr>
         <w:t>.</w:t>
@@ -3425,11 +3431,12 @@
           <w:tab w:val="left" w:pos="2160"/>
         </w:tabs>
         <w:rPr>
-          <w:rFonts w:ascii="Arial Narrow" w:hAnsi="Arial Narrow" w:cs="Tahoma"/>
-        </w:rPr>
-      </w:pPr>
-      <w:r>
-        <w:rPr>
+          <w:rFonts w:ascii="Arial" w:hAnsi="Arial" w:cs="Arial"/>
+        </w:rPr>
+      </w:pPr>
+      <w:r>
+        <w:rPr>
+          <w:rFonts w:ascii="Arial" w:hAnsi="Arial" w:cs="Arial"/>
           <w:noProof/>
         </w:rPr>
         <mc:AlternateContent>
@@ -4607,6 +4614,7 @@
       </w:r>
       <w:r>
         <w:rPr>
+          <w:rFonts w:ascii="Arial" w:hAnsi="Arial" w:cs="Arial"/>
           <w:noProof/>
         </w:rPr>
         <mc:AlternateContent>
@@ -4682,28 +4690,28 @@
     <w:p>
       <w:pPr>
         <w:rPr>
-          <w:rFonts w:ascii="Arial Narrow" w:hAnsi="Arial Narrow" w:cs="Tahoma"/>
+          <w:rFonts w:ascii="Arial" w:hAnsi="Arial" w:cs="Arial"/>
         </w:rPr>
       </w:pPr>
     </w:p>
     <w:p>
       <w:pPr>
         <w:rPr>
-          <w:rFonts w:ascii="Arial Narrow" w:hAnsi="Arial Narrow" w:cs="Tahoma"/>
+          <w:rFonts w:ascii="Arial" w:hAnsi="Arial" w:cs="Arial"/>
         </w:rPr>
       </w:pPr>
     </w:p>
     <w:p>
       <w:pPr>
         <w:rPr>
-          <w:rFonts w:ascii="Arial Narrow" w:hAnsi="Arial Narrow" w:cs="Tahoma"/>
+          <w:rFonts w:ascii="Arial" w:hAnsi="Arial" w:cs="Arial"/>
         </w:rPr>
       </w:pPr>
     </w:p>
     <w:p>
       <w:pPr>
         <w:rPr>
-          <w:rFonts w:ascii="Arial Narrow" w:hAnsi="Arial Narrow" w:cs="Tahoma"/>
+          <w:rFonts w:ascii="Arial" w:hAnsi="Arial" w:cs="Arial"/>
           <w:lang w:val="id-ID"/>
         </w:rPr>
       </w:pPr>
@@ -4983,7 +4991,7 @@
                               <w:rFonts w:ascii="Arial Narrow" w:hAnsi="Arial Narrow" w:cs="Tahoma"/>
                               <w:u w:val="single"/>
                             </w:rPr>
-                            <w:t>]</w:t>
+                            <w:t>}</w:t>
                           </w:r>
                           <w:r>
                             <w:rPr>
@@ -5391,7 +5399,7 @@
                         <w:rFonts w:ascii="Arial Narrow" w:hAnsi="Arial Narrow" w:cs="Tahoma"/>
                         <w:u w:val="single"/>
                       </w:rPr>
-                      <w:t>]</w:t>
+                      <w:t>}</w:t>
                     </w:r>
                     <w:r>
                       <w:rPr>

</xml_diff>